<commit_message>
GH-Pages update by travis after defbf009d60ede1d9894fee1870487b887f39d80
</commit_message>
<xml_diff>
--- a/graphs.docx
+++ b/graphs.docx
@@ -3846,7 +3846,7 @@
     </w:lvl>
   </w:abstractNum>
   <w:abstractNum w:abstractNumId="990">
-    <w:nsid w:val="1a593602"/>
+    <w:nsid w:val="fc94c74a"/>
     <w:multiLevelType w:val="multilevel"/>
     <w:lvl w:ilvl="0">
       <w:numFmt w:val="bullet"/>
@@ -3927,7 +3927,7 @@
     </w:lvl>
   </w:abstractNum>
   <w:abstractNum w:abstractNumId="991">
-    <w:nsid w:val="caafd3e6"/>
+    <w:nsid w:val="f665f99c"/>
     <w:multiLevelType w:val="multilevel"/>
     <w:lvl w:ilvl="0">
       <w:numFmt w:val="bullet"/>

</xml_diff>

<commit_message>
GH-Pages update by travis after 30fb22a0fe845741c9be29a24a3ef1418e32930d
</commit_message>
<xml_diff>
--- a/graphs.docx
+++ b/graphs.docx
@@ -3846,7 +3846,7 @@
     </w:lvl>
   </w:abstractNum>
   <w:abstractNum w:abstractNumId="990">
-    <w:nsid w:val="fc94c74a"/>
+    <w:nsid w:val="5abdb5f8"/>
     <w:multiLevelType w:val="multilevel"/>
     <w:lvl w:ilvl="0">
       <w:numFmt w:val="bullet"/>
@@ -3927,7 +3927,7 @@
     </w:lvl>
   </w:abstractNum>
   <w:abstractNum w:abstractNumId="991">
-    <w:nsid w:val="f665f99c"/>
+    <w:nsid w:val="81962c67"/>
     <w:multiLevelType w:val="multilevel"/>
     <w:lvl w:ilvl="0">
       <w:numFmt w:val="bullet"/>

</xml_diff>

<commit_message>
GH-Pages update by travis after b20954089a92c788a2678c6925be811bf9bb0aac
</commit_message>
<xml_diff>
--- a/graphs.docx
+++ b/graphs.docx
@@ -3846,7 +3846,7 @@
     </w:lvl>
   </w:abstractNum>
   <w:abstractNum w:abstractNumId="990">
-    <w:nsid w:val="5abdb5f8"/>
+    <w:nsid w:val="2bd936ba"/>
     <w:multiLevelType w:val="multilevel"/>
     <w:lvl w:ilvl="0">
       <w:numFmt w:val="bullet"/>
@@ -3927,7 +3927,7 @@
     </w:lvl>
   </w:abstractNum>
   <w:abstractNum w:abstractNumId="991">
-    <w:nsid w:val="81962c67"/>
+    <w:nsid w:val="3ad4ccbe"/>
     <w:multiLevelType w:val="multilevel"/>
     <w:lvl w:ilvl="0">
       <w:numFmt w:val="bullet"/>

</xml_diff>

<commit_message>
GH-Pages update by travis after f02831ccbacc07df2085c75410abea7bedb3ea6b
</commit_message>
<xml_diff>
--- a/graphs.docx
+++ b/graphs.docx
@@ -30,7 +30,36 @@
         <w:t xml:space="preserve">plots</w:t>
       </w:r>
     </w:p>
-    <w:p>
+    <w:sdt>
+      <w:sdtPr>
+        <w:docPartObj>
+          <w:docPartGallery w:val="Table of Contents"/>
+          <w:docPartUnique/>
+        </w:docPartObj>
+      </w:sdtPr>
+      <w:sdtContent>
+        <w:p>
+          <w:pPr>
+            <w:pStyle w:val="TOCHeading"/>
+          </w:pPr>
+          <w:r>
+            <w:t xml:space="preserve">Table of Contents</w:t>
+          </w:r>
+        </w:p>
+        <w:p>
+          <w:r>
+            <w:fldChar w:fldCharType="begin" w:dirty="true"/>
+            <w:instrText xml:space="preserve">TOC \o "1-3" \h \z \u</w:instrText>
+            <w:fldChar w:fldCharType="separate"/>
+            <w:fldChar w:fldCharType="end"/>
+          </w:r>
+        </w:p>
+      </w:sdtContent>
+    </w:sdt>
+    <w:p>
+      <w:pPr>
+        <w:pStyle w:val="FirstParagraph"/>
+      </w:pPr>
       <w:r>
         <w:t xml:space="preserve">This document demonstrates the features of unifying plots in</w:t>
       </w:r>
@@ -60,6 +89,9 @@
       </w:r>
     </w:p>
     <w:p>
+      <w:pPr>
+        <w:pStyle w:val="BodyText"/>
+      </w:pPr>
       <w:r>
         <w:rPr>
           <w:i/>
@@ -111,6 +143,9 @@
       </w:r>
     </w:p>
     <w:p>
+      <w:pPr>
+        <w:pStyle w:val="FirstParagraph"/>
+      </w:pPr>
       <w:r>
         <w:t xml:space="preserve">There are a bunch of options you might want to check out, these are:</w:t>
       </w:r>
@@ -308,6 +343,9 @@
       </w:r>
     </w:p>
     <w:p>
+      <w:pPr>
+        <w:pStyle w:val="FirstParagraph"/>
+      </w:pPr>
       <w:r>
         <w:t xml:space="preserve">Find more details on</w:t>
       </w:r>
@@ -318,13 +356,13 @@
         <w:r>
           <w:rPr>
             <w:rStyle w:val="VerbatimChar"/>
-            <w:rStyle w:val="Link"/>
+            <w:rStyle w:val="Hyperlink"/>
           </w:rPr>
           <w:t xml:space="preserve">pander</w:t>
         </w:r>
         <w:r>
           <w:rPr>
-            <w:rStyle w:val="Link"/>
+            <w:rStyle w:val="Hyperlink"/>
           </w:rPr>
           <w:t xml:space="preserve">'s homepage</w:t>
         </w:r>
@@ -344,6 +382,9 @@
       </w:r>
     </w:p>
     <w:p>
+      <w:pPr>
+        <w:pStyle w:val="FirstParagraph"/>
+      </w:pPr>
       <w:r>
         <w:t xml:space="preserve">Not touching the above ones, let us check out how different plots look like by calling</w:t>
       </w:r>
@@ -411,10 +452,13 @@
       </w:r>
     </w:p>
     <w:p>
+      <w:pPr>
+        <w:pStyle w:val="FirstParagraph"/>
+      </w:pPr>
       <w:r>
         <w:drawing>
           <wp:inline>
-            <wp:extent cx="5440680" cy="5440680"/>
+            <wp:extent cx="5334000" cy="5334000"/>
             <wp:effectExtent b="0" l="0" r="0" t="0"/>
             <wp:docPr descr="" id="1" name="Picture"/>
             <a:graphic>
@@ -435,7 +479,7 @@
                   <pic:spPr bwMode="auto">
                     <a:xfrm>
                       <a:off x="0" y="0"/>
-                      <a:ext cx="5440680" cy="5440680"/>
+                      <a:ext cx="5334000" cy="5334000"/>
                     </a:xfrm>
                     <a:prstGeom prst="rect">
                       <a:avLst/>
@@ -464,7 +508,7 @@
       </w:r>
       <w:r>
         <w:rPr>
-          <w:rStyle w:val="FootnoteRef"/>
+          <w:rStyle w:val="FootnoteReference"/>
         </w:rPr>
         <w:footnoteReference w:id="27"/>
       </w:r>
@@ -480,10 +524,13 @@
       </w:r>
     </w:p>
     <w:p>
+      <w:pPr>
+        <w:pStyle w:val="Figure"/>
+      </w:pPr>
       <w:r>
         <w:drawing>
           <wp:inline>
-            <wp:extent cx="5440680" cy="5440680"/>
+            <wp:extent cx="5334000" cy="5334000"/>
             <wp:effectExtent b="0" l="0" r="0" t="0"/>
             <wp:docPr descr="" id="1" name="Picture"/>
             <a:graphic>
@@ -504,7 +551,7 @@
                   <pic:spPr bwMode="auto">
                     <a:xfrm>
                       <a:off x="0" y="0"/>
-                      <a:ext cx="5440680" cy="5440680"/>
+                      <a:ext cx="5334000" cy="5334000"/>
                     </a:xfrm>
                     <a:prstGeom prst="rect">
                       <a:avLst/>
@@ -534,10 +581,13 @@
       </w:r>
     </w:p>
     <w:p>
+      <w:pPr>
+        <w:pStyle w:val="Figure"/>
+      </w:pPr>
       <w:r>
         <w:drawing>
           <wp:inline>
-            <wp:extent cx="5440680" cy="5440680"/>
+            <wp:extent cx="5334000" cy="5334000"/>
             <wp:effectExtent b="0" l="0" r="0" t="0"/>
             <wp:docPr descr="" id="1" name="Picture"/>
             <a:graphic>
@@ -558,7 +608,7 @@
                   <pic:spPr bwMode="auto">
                     <a:xfrm>
                       <a:off x="0" y="0"/>
-                      <a:ext cx="5440680" cy="5440680"/>
+                      <a:ext cx="5334000" cy="5334000"/>
                     </a:xfrm>
                     <a:prstGeom prst="rect">
                       <a:avLst/>
@@ -598,10 +648,13 @@
       </w:r>
     </w:p>
     <w:p>
+      <w:pPr>
+        <w:pStyle w:val="FirstParagraph"/>
+      </w:pPr>
       <w:r>
         <w:drawing>
           <wp:inline>
-            <wp:extent cx="5440680" cy="5440680"/>
+            <wp:extent cx="5334000" cy="5334000"/>
             <wp:effectExtent b="0" l="0" r="0" t="0"/>
             <wp:docPr descr="" id="1" name="Picture"/>
             <a:graphic>
@@ -622,7 +675,7 @@
                   <pic:spPr bwMode="auto">
                     <a:xfrm>
                       <a:off x="0" y="0"/>
-                      <a:ext cx="5440680" cy="5440680"/>
+                      <a:ext cx="5334000" cy="5334000"/>
                     </a:xfrm>
                     <a:prstGeom prst="rect">
                       <a:avLst/>
@@ -651,7 +704,7 @@
       </w:r>
       <w:r>
         <w:rPr>
-          <w:rStyle w:val="FootnoteRef"/>
+          <w:rStyle w:val="FootnoteReference"/>
         </w:rPr>
         <w:footnoteReference w:id="35"/>
       </w:r>
@@ -667,10 +720,13 @@
       </w:r>
     </w:p>
     <w:p>
+      <w:pPr>
+        <w:pStyle w:val="Figure"/>
+      </w:pPr>
       <w:r>
         <w:drawing>
           <wp:inline>
-            <wp:extent cx="5440680" cy="5440680"/>
+            <wp:extent cx="5334000" cy="5334000"/>
             <wp:effectExtent b="0" l="0" r="0" t="0"/>
             <wp:docPr descr="" id="1" name="Picture"/>
             <a:graphic>
@@ -691,7 +747,7 @@
                   <pic:spPr bwMode="auto">
                     <a:xfrm>
                       <a:off x="0" y="0"/>
-                      <a:ext cx="5440680" cy="5440680"/>
+                      <a:ext cx="5334000" cy="5334000"/>
                     </a:xfrm>
                     <a:prstGeom prst="rect">
                       <a:avLst/>
@@ -721,10 +777,13 @@
       </w:r>
     </w:p>
     <w:p>
+      <w:pPr>
+        <w:pStyle w:val="Figure"/>
+      </w:pPr>
       <w:r>
         <w:drawing>
           <wp:inline>
-            <wp:extent cx="5440680" cy="5440680"/>
+            <wp:extent cx="5334000" cy="5334000"/>
             <wp:effectExtent b="0" l="0" r="0" t="0"/>
             <wp:docPr descr="" id="1" name="Picture"/>
             <a:graphic>
@@ -745,7 +804,7 @@
                   <pic:spPr bwMode="auto">
                     <a:xfrm>
                       <a:off x="0" y="0"/>
-                      <a:ext cx="5440680" cy="5440680"/>
+                      <a:ext cx="5334000" cy="5334000"/>
                     </a:xfrm>
                     <a:prstGeom prst="rect">
                       <a:avLst/>
@@ -785,10 +844,13 @@
       </w:r>
     </w:p>
     <w:p>
+      <w:pPr>
+        <w:pStyle w:val="FirstParagraph"/>
+      </w:pPr>
       <w:r>
         <w:drawing>
           <wp:inline>
-            <wp:extent cx="5440680" cy="5440680"/>
+            <wp:extent cx="5334000" cy="5334000"/>
             <wp:effectExtent b="0" l="0" r="0" t="0"/>
             <wp:docPr descr="" id="1" name="Picture"/>
             <a:graphic>
@@ -809,7 +871,7 @@
                   <pic:spPr bwMode="auto">
                     <a:xfrm>
                       <a:off x="0" y="0"/>
-                      <a:ext cx="5440680" cy="5440680"/>
+                      <a:ext cx="5334000" cy="5334000"/>
                     </a:xfrm>
                     <a:prstGeom prst="rect">
                       <a:avLst/>
@@ -838,7 +900,7 @@
       </w:r>
       <w:r>
         <w:rPr>
-          <w:rStyle w:val="FootnoteRef"/>
+          <w:rStyle w:val="FootnoteReference"/>
         </w:rPr>
         <w:footnoteReference w:id="43"/>
       </w:r>
@@ -854,10 +916,13 @@
       </w:r>
     </w:p>
     <w:p>
+      <w:pPr>
+        <w:pStyle w:val="Figure"/>
+      </w:pPr>
       <w:r>
         <w:drawing>
           <wp:inline>
-            <wp:extent cx="5440680" cy="5440680"/>
+            <wp:extent cx="5334000" cy="5334000"/>
             <wp:effectExtent b="0" l="0" r="0" t="0"/>
             <wp:docPr descr="" id="1" name="Picture"/>
             <a:graphic>
@@ -878,7 +943,7 @@
                   <pic:spPr bwMode="auto">
                     <a:xfrm>
                       <a:off x="0" y="0"/>
-                      <a:ext cx="5440680" cy="5440680"/>
+                      <a:ext cx="5334000" cy="5334000"/>
                     </a:xfrm>
                     <a:prstGeom prst="rect">
                       <a:avLst/>
@@ -908,10 +973,13 @@
       </w:r>
     </w:p>
     <w:p>
+      <w:pPr>
+        <w:pStyle w:val="Figure"/>
+      </w:pPr>
       <w:r>
         <w:drawing>
           <wp:inline>
-            <wp:extent cx="5440680" cy="5440680"/>
+            <wp:extent cx="5334000" cy="5334000"/>
             <wp:effectExtent b="0" l="0" r="0" t="0"/>
             <wp:docPr descr="" id="1" name="Picture"/>
             <a:graphic>
@@ -932,7 +1000,7 @@
                   <pic:spPr bwMode="auto">
                     <a:xfrm>
                       <a:off x="0" y="0"/>
-                      <a:ext cx="5440680" cy="5440680"/>
+                      <a:ext cx="5334000" cy="5334000"/>
                     </a:xfrm>
                     <a:prstGeom prst="rect">
                       <a:avLst/>
@@ -972,6 +1040,9 @@
       </w:r>
     </w:p>
     <w:p>
+      <w:pPr>
+        <w:pStyle w:val="FirstParagraph"/>
+      </w:pPr>
       <w:r>
         <w:t xml:space="preserve">I have no idea how to do that besides manually adding</w:t>
       </w:r>
@@ -999,10 +1070,13 @@
       </w:r>
     </w:p>
     <w:p>
+      <w:pPr>
+        <w:pStyle w:val="Figure"/>
+      </w:pPr>
       <w:r>
         <w:drawing>
           <wp:inline>
-            <wp:extent cx="5440680" cy="5440680"/>
+            <wp:extent cx="5334000" cy="5334000"/>
             <wp:effectExtent b="0" l="0" r="0" t="0"/>
             <wp:docPr descr="" id="1" name="Picture"/>
             <a:graphic>
@@ -1023,7 +1097,7 @@
                   <pic:spPr bwMode="auto">
                     <a:xfrm>
                       <a:off x="0" y="0"/>
-                      <a:ext cx="5440680" cy="5440680"/>
+                      <a:ext cx="5334000" cy="5334000"/>
                     </a:xfrm>
                     <a:prstGeom prst="rect">
                       <a:avLst/>
@@ -1053,10 +1127,13 @@
       </w:r>
     </w:p>
     <w:p>
+      <w:pPr>
+        <w:pStyle w:val="Figure"/>
+      </w:pPr>
       <w:r>
         <w:drawing>
           <wp:inline>
-            <wp:extent cx="5440680" cy="5440680"/>
+            <wp:extent cx="5334000" cy="5334000"/>
             <wp:effectExtent b="0" l="0" r="0" t="0"/>
             <wp:docPr descr="" id="1" name="Picture"/>
             <a:graphic>
@@ -1077,7 +1154,7 @@
                   <pic:spPr bwMode="auto">
                     <a:xfrm>
                       <a:off x="0" y="0"/>
-                      <a:ext cx="5440680" cy="5440680"/>
+                      <a:ext cx="5334000" cy="5334000"/>
                     </a:xfrm>
                     <a:prstGeom prst="rect">
                       <a:avLst/>
@@ -1117,6 +1194,9 @@
       </w:r>
     </w:p>
     <w:p>
+      <w:pPr>
+        <w:pStyle w:val="FirstParagraph"/>
+      </w:pPr>
       <w:r>
         <w:t xml:space="preserve">I have no idea how to do that besides</w:t>
       </w:r>
@@ -1144,10 +1224,13 @@
       </w:r>
     </w:p>
     <w:p>
+      <w:pPr>
+        <w:pStyle w:val="Figure"/>
+      </w:pPr>
       <w:r>
         <w:drawing>
           <wp:inline>
-            <wp:extent cx="5440680" cy="5440680"/>
+            <wp:extent cx="5334000" cy="5334000"/>
             <wp:effectExtent b="0" l="0" r="0" t="0"/>
             <wp:docPr descr="" id="1" name="Picture"/>
             <a:graphic>
@@ -1168,7 +1251,7 @@
                   <pic:spPr bwMode="auto">
                     <a:xfrm>
                       <a:off x="0" y="0"/>
-                      <a:ext cx="5440680" cy="5440680"/>
+                      <a:ext cx="5334000" cy="5334000"/>
                     </a:xfrm>
                     <a:prstGeom prst="rect">
                       <a:avLst/>
@@ -1198,10 +1281,13 @@
       </w:r>
     </w:p>
     <w:p>
+      <w:pPr>
+        <w:pStyle w:val="Figure"/>
+      </w:pPr>
       <w:r>
         <w:drawing>
           <wp:inline>
-            <wp:extent cx="5440680" cy="5440680"/>
+            <wp:extent cx="5334000" cy="5334000"/>
             <wp:effectExtent b="0" l="0" r="0" t="0"/>
             <wp:docPr descr="" id="1" name="Picture"/>
             <a:graphic>
@@ -1222,7 +1308,7 @@
                   <pic:spPr bwMode="auto">
                     <a:xfrm>
                       <a:off x="0" y="0"/>
-                      <a:ext cx="5440680" cy="5440680"/>
+                      <a:ext cx="5334000" cy="5334000"/>
                     </a:xfrm>
                     <a:prstGeom prst="rect">
                       <a:avLst/>
@@ -1262,10 +1348,13 @@
       </w:r>
     </w:p>
     <w:p>
+      <w:pPr>
+        <w:pStyle w:val="FirstParagraph"/>
+      </w:pPr>
       <w:r>
         <w:drawing>
           <wp:inline>
-            <wp:extent cx="5440680" cy="5440680"/>
+            <wp:extent cx="5334000" cy="5334000"/>
             <wp:effectExtent b="0" l="0" r="0" t="0"/>
             <wp:docPr descr="" id="1" name="Picture"/>
             <a:graphic>
@@ -1286,7 +1375,7 @@
                   <pic:spPr bwMode="auto">
                     <a:xfrm>
                       <a:off x="0" y="0"/>
-                      <a:ext cx="5440680" cy="5440680"/>
+                      <a:ext cx="5334000" cy="5334000"/>
                     </a:xfrm>
                     <a:prstGeom prst="rect">
                       <a:avLst/>
@@ -1315,7 +1404,7 @@
       </w:r>
       <w:r>
         <w:rPr>
-          <w:rStyle w:val="FootnoteRef"/>
+          <w:rStyle w:val="FootnoteReference"/>
         </w:rPr>
         <w:footnoteReference w:id="63"/>
       </w:r>
@@ -1331,10 +1420,13 @@
       </w:r>
     </w:p>
     <w:p>
+      <w:pPr>
+        <w:pStyle w:val="Figure"/>
+      </w:pPr>
       <w:r>
         <w:drawing>
           <wp:inline>
-            <wp:extent cx="5440680" cy="5440680"/>
+            <wp:extent cx="5334000" cy="5334000"/>
             <wp:effectExtent b="0" l="0" r="0" t="0"/>
             <wp:docPr descr="" id="1" name="Picture"/>
             <a:graphic>
@@ -1355,7 +1447,7 @@
                   <pic:spPr bwMode="auto">
                     <a:xfrm>
                       <a:off x="0" y="0"/>
-                      <a:ext cx="5440680" cy="5440680"/>
+                      <a:ext cx="5334000" cy="5334000"/>
                     </a:xfrm>
                     <a:prstGeom prst="rect">
                       <a:avLst/>
@@ -1385,10 +1477,13 @@
       </w:r>
     </w:p>
     <w:p>
+      <w:pPr>
+        <w:pStyle w:val="Figure"/>
+      </w:pPr>
       <w:r>
         <w:drawing>
           <wp:inline>
-            <wp:extent cx="5440680" cy="5440680"/>
+            <wp:extent cx="5334000" cy="5334000"/>
             <wp:effectExtent b="0" l="0" r="0" t="0"/>
             <wp:docPr descr="" id="1" name="Picture"/>
             <a:graphic>
@@ -1409,7 +1504,7 @@
                   <pic:spPr bwMode="auto">
                     <a:xfrm>
                       <a:off x="0" y="0"/>
-                      <a:ext cx="5440680" cy="5440680"/>
+                      <a:ext cx="5334000" cy="5334000"/>
                     </a:xfrm>
                     <a:prstGeom prst="rect">
                       <a:avLst/>
@@ -1449,10 +1544,40 @@
       </w:r>
     </w:p>
     <w:p>
+      <w:pPr>
+        <w:pStyle w:val="FirstParagraph"/>
+      </w:pPr>
+      <w:r>
+        <w:rPr>
+          <w:b/>
+        </w:rPr>
+        <w:t xml:space="preserve">ERROR</w:t>
+      </w:r>
+      <w:r>
+        <w:rPr>
+          <w:rStyle w:val="FootnoteReference"/>
+        </w:rPr>
+        <w:footnoteReference w:id="70"/>
+      </w:r>
+    </w:p>
+    <w:p>
+      <w:pPr>
+        <w:pStyle w:val="Heading3"/>
+      </w:pPr>
+      <w:bookmarkStart w:id="71" w:name="lattice-6"/>
+      <w:bookmarkEnd w:id="71"/>
+      <w:r>
+        <w:t xml:space="preserve">lattice</w:t>
+      </w:r>
+    </w:p>
+    <w:p>
+      <w:pPr>
+        <w:pStyle w:val="Figure"/>
+      </w:pPr>
       <w:r>
         <w:drawing>
           <wp:inline>
-            <wp:extent cx="5440680" cy="5440680"/>
+            <wp:extent cx="5334000" cy="5334000"/>
             <wp:effectExtent b="0" l="0" r="0" t="0"/>
             <wp:docPr descr="" id="1" name="Picture"/>
             <a:graphic>
@@ -1465,7 +1590,7 @@
                     </pic:cNvPicPr>
                   </pic:nvPicPr>
                   <pic:blipFill>
-                    <a:blip r:embed="rId70"/>
+                    <a:blip r:embed="rId72"/>
                     <a:stretch>
                       <a:fillRect/>
                     </a:stretch>
@@ -1473,7 +1598,7 @@
                   <pic:spPr bwMode="auto">
                     <a:xfrm>
                       <a:off x="0" y="0"/>
-                      <a:ext cx="5440680" cy="5440680"/>
+                      <a:ext cx="5334000" cy="5334000"/>
                     </a:xfrm>
                     <a:prstGeom prst="rect">
                       <a:avLst/>
@@ -1491,37 +1616,25 @@
           </wp:inline>
         </w:drawing>
       </w:r>
-      <w:r>
-        <w:t xml:space="preserve"> </w:t>
-      </w:r>
-      <w:r>
-        <w:rPr>
-          <w:b/>
-        </w:rPr>
-        <w:t xml:space="preserve">WARNING</w:t>
-      </w:r>
-      <w:r>
-        <w:rPr>
-          <w:rStyle w:val="FootnoteRef"/>
-        </w:rPr>
-        <w:footnoteReference w:id="71"/>
-      </w:r>
     </w:p>
     <w:p>
       <w:pPr>
         <w:pStyle w:val="Heading3"/>
       </w:pPr>
-      <w:bookmarkStart w:id="72" w:name="lattice-6"/>
-      <w:bookmarkEnd w:id="72"/>
-      <w:r>
-        <w:t xml:space="preserve">lattice</w:t>
-      </w:r>
-    </w:p>
-    <w:p>
+      <w:bookmarkStart w:id="73" w:name="ggplot2-6"/>
+      <w:bookmarkEnd w:id="73"/>
+      <w:r>
+        <w:t xml:space="preserve">ggplot2</w:t>
+      </w:r>
+    </w:p>
+    <w:p>
+      <w:pPr>
+        <w:pStyle w:val="Figure"/>
+      </w:pPr>
       <w:r>
         <w:drawing>
           <wp:inline>
-            <wp:extent cx="5440680" cy="5440680"/>
+            <wp:extent cx="5334000" cy="5334000"/>
             <wp:effectExtent b="0" l="0" r="0" t="0"/>
             <wp:docPr descr="" id="1" name="Picture"/>
             <a:graphic>
@@ -1534,7 +1647,7 @@
                     </pic:cNvPicPr>
                   </pic:nvPicPr>
                   <pic:blipFill>
-                    <a:blip r:embed="rId73"/>
+                    <a:blip r:embed="rId74"/>
                     <a:stretch>
                       <a:fillRect/>
                     </a:stretch>
@@ -1542,7 +1655,7 @@
                   <pic:spPr bwMode="auto">
                     <a:xfrm>
                       <a:off x="0" y="0"/>
-                      <a:ext cx="5440680" cy="5440680"/>
+                      <a:ext cx="5334000" cy="5334000"/>
                     </a:xfrm>
                     <a:prstGeom prst="rect">
                       <a:avLst/>
@@ -1563,19 +1676,454 @@
     </w:p>
     <w:p>
       <w:pPr>
+        <w:pStyle w:val="Heading1"/>
+      </w:pPr>
+      <w:bookmarkStart w:id="75" w:name="custom-options"/>
+      <w:bookmarkEnd w:id="75"/>
+      <w:r>
+        <w:t xml:space="preserve">Custom options</w:t>
+      </w:r>
+    </w:p>
+    <w:p>
+      <w:pPr>
+        <w:pStyle w:val="FirstParagraph"/>
+      </w:pPr>
+      <w:r>
+        <w:t xml:space="preserve">Below you can find some images generated by the exact same commands but with some modified</w:t>
+      </w:r>
+      <w:r>
+        <w:t xml:space="preserve"> </w:t>
+      </w:r>
+      <w:r>
+        <w:rPr>
+          <w:rStyle w:val="VerbatimChar"/>
+        </w:rPr>
+        <w:t xml:space="preserve">panderOptions</w:t>
+      </w:r>
+      <w:r>
+        <w:t xml:space="preserve">:</w:t>
+      </w:r>
+    </w:p>
+    <w:p>
+      <w:pPr>
+        <w:pStyle w:val="SourceCode"/>
+      </w:pPr>
+      <w:r>
+        <w:rPr>
+          <w:rStyle w:val="KeywordTok"/>
+        </w:rPr>
+        <w:t xml:space="preserve">panderOptions</w:t>
+      </w:r>
+      <w:r>
+        <w:rPr>
+          <w:rStyle w:val="NormalTok"/>
+        </w:rPr>
+        <w:t xml:space="preserve">(</w:t>
+      </w:r>
+      <w:r>
+        <w:rPr>
+          <w:rStyle w:val="StringTok"/>
+        </w:rPr>
+        <w:t xml:space="preserve">'graph.fontfamily'</w:t>
+      </w:r>
+      <w:r>
+        <w:rPr>
+          <w:rStyle w:val="NormalTok"/>
+        </w:rPr>
+        <w:t xml:space="preserve">, </w:t>
+      </w:r>
+      <w:r>
+        <w:rPr>
+          <w:rStyle w:val="StringTok"/>
+        </w:rPr>
+        <w:t xml:space="preserve">"Comic Sans MS"</w:t>
+      </w:r>
+      <w:r>
+        <w:rPr>
+          <w:rStyle w:val="NormalTok"/>
+        </w:rPr>
+        <w:t xml:space="preserve">)</w:t>
+      </w:r>
+      <w:r>
+        <w:br w:type="textWrapping"/>
+      </w:r>
+      <w:r>
+        <w:rPr>
+          <w:rStyle w:val="KeywordTok"/>
+        </w:rPr>
+        <w:t xml:space="preserve">panderOptions</w:t>
+      </w:r>
+      <w:r>
+        <w:rPr>
+          <w:rStyle w:val="NormalTok"/>
+        </w:rPr>
+        <w:t xml:space="preserve">(</w:t>
+      </w:r>
+      <w:r>
+        <w:rPr>
+          <w:rStyle w:val="StringTok"/>
+        </w:rPr>
+        <w:t xml:space="preserve">'graph.fontsize'</w:t>
+      </w:r>
+      <w:r>
+        <w:rPr>
+          <w:rStyle w:val="NormalTok"/>
+        </w:rPr>
+        <w:t xml:space="preserve">, </w:t>
+      </w:r>
+      <w:r>
+        <w:rPr>
+          <w:rStyle w:val="DecValTok"/>
+        </w:rPr>
+        <w:t xml:space="preserve">18</w:t>
+      </w:r>
+      <w:r>
+        <w:rPr>
+          <w:rStyle w:val="NormalTok"/>
+        </w:rPr>
+        <w:t xml:space="preserve">)</w:t>
+      </w:r>
+      <w:r>
+        <w:br w:type="textWrapping"/>
+      </w:r>
+      <w:r>
+        <w:rPr>
+          <w:rStyle w:val="KeywordTok"/>
+        </w:rPr>
+        <w:t xml:space="preserve">panderOptions</w:t>
+      </w:r>
+      <w:r>
+        <w:rPr>
+          <w:rStyle w:val="NormalTok"/>
+        </w:rPr>
+        <w:t xml:space="preserve">(</w:t>
+      </w:r>
+      <w:r>
+        <w:rPr>
+          <w:rStyle w:val="StringTok"/>
+        </w:rPr>
+        <w:t xml:space="preserve">'graph.fontcolor'</w:t>
+      </w:r>
+      <w:r>
+        <w:rPr>
+          <w:rStyle w:val="NormalTok"/>
+        </w:rPr>
+        <w:t xml:space="preserve">, </w:t>
+      </w:r>
+      <w:r>
+        <w:rPr>
+          <w:rStyle w:val="StringTok"/>
+        </w:rPr>
+        <w:t xml:space="preserve">'blue'</w:t>
+      </w:r>
+      <w:r>
+        <w:rPr>
+          <w:rStyle w:val="NormalTok"/>
+        </w:rPr>
+        <w:t xml:space="preserve">)</w:t>
+      </w:r>
+      <w:r>
+        <w:br w:type="textWrapping"/>
+      </w:r>
+      <w:r>
+        <w:rPr>
+          <w:rStyle w:val="KeywordTok"/>
+        </w:rPr>
+        <w:t xml:space="preserve">panderOptions</w:t>
+      </w:r>
+      <w:r>
+        <w:rPr>
+          <w:rStyle w:val="NormalTok"/>
+        </w:rPr>
+        <w:t xml:space="preserve">(</w:t>
+      </w:r>
+      <w:r>
+        <w:rPr>
+          <w:rStyle w:val="StringTok"/>
+        </w:rPr>
+        <w:t xml:space="preserve">'graph.grid.color'</w:t>
+      </w:r>
+      <w:r>
+        <w:rPr>
+          <w:rStyle w:val="NormalTok"/>
+        </w:rPr>
+        <w:t xml:space="preserve">, </w:t>
+      </w:r>
+      <w:r>
+        <w:rPr>
+          <w:rStyle w:val="StringTok"/>
+        </w:rPr>
+        <w:t xml:space="preserve">'blue'</w:t>
+      </w:r>
+      <w:r>
+        <w:rPr>
+          <w:rStyle w:val="NormalTok"/>
+        </w:rPr>
+        <w:t xml:space="preserve">)</w:t>
+      </w:r>
+      <w:r>
+        <w:br w:type="textWrapping"/>
+      </w:r>
+      <w:r>
+        <w:rPr>
+          <w:rStyle w:val="KeywordTok"/>
+        </w:rPr>
+        <w:t xml:space="preserve">panderOptions</w:t>
+      </w:r>
+      <w:r>
+        <w:rPr>
+          <w:rStyle w:val="NormalTok"/>
+        </w:rPr>
+        <w:t xml:space="preserve">(</w:t>
+      </w:r>
+      <w:r>
+        <w:rPr>
+          <w:rStyle w:val="StringTok"/>
+        </w:rPr>
+        <w:t xml:space="preserve">'graph.axis.angle'</w:t>
+      </w:r>
+      <w:r>
+        <w:rPr>
+          <w:rStyle w:val="NormalTok"/>
+        </w:rPr>
+        <w:t xml:space="preserve">, </w:t>
+      </w:r>
+      <w:r>
+        <w:rPr>
+          <w:rStyle w:val="DecValTok"/>
+        </w:rPr>
+        <w:t xml:space="preserve">3</w:t>
+      </w:r>
+      <w:r>
+        <w:rPr>
+          <w:rStyle w:val="NormalTok"/>
+        </w:rPr>
+        <w:t xml:space="preserve">)</w:t>
+      </w:r>
+      <w:r>
+        <w:br w:type="textWrapping"/>
+      </w:r>
+      <w:r>
+        <w:rPr>
+          <w:rStyle w:val="KeywordTok"/>
+        </w:rPr>
+        <w:t xml:space="preserve">panderOptions</w:t>
+      </w:r>
+      <w:r>
+        <w:rPr>
+          <w:rStyle w:val="NormalTok"/>
+        </w:rPr>
+        <w:t xml:space="preserve">(</w:t>
+      </w:r>
+      <w:r>
+        <w:rPr>
+          <w:rStyle w:val="StringTok"/>
+        </w:rPr>
+        <w:t xml:space="preserve">'graph.boxes'</w:t>
+      </w:r>
+      <w:r>
+        <w:rPr>
+          <w:rStyle w:val="NormalTok"/>
+        </w:rPr>
+        <w:t xml:space="preserve">, T)</w:t>
+      </w:r>
+      <w:r>
+        <w:br w:type="textWrapping"/>
+      </w:r>
+      <w:r>
+        <w:rPr>
+          <w:rStyle w:val="KeywordTok"/>
+        </w:rPr>
+        <w:t xml:space="preserve">panderOptions</w:t>
+      </w:r>
+      <w:r>
+        <w:rPr>
+          <w:rStyle w:val="NormalTok"/>
+        </w:rPr>
+        <w:t xml:space="preserve">(</w:t>
+      </w:r>
+      <w:r>
+        <w:rPr>
+          <w:rStyle w:val="StringTok"/>
+        </w:rPr>
+        <w:t xml:space="preserve">'graph.legend.position'</w:t>
+      </w:r>
+      <w:r>
+        <w:rPr>
+          <w:rStyle w:val="NormalTok"/>
+        </w:rPr>
+        <w:t xml:space="preserve">, </w:t>
+      </w:r>
+      <w:r>
+        <w:rPr>
+          <w:rStyle w:val="StringTok"/>
+        </w:rPr>
+        <w:t xml:space="preserve">'top'</w:t>
+      </w:r>
+      <w:r>
+        <w:rPr>
+          <w:rStyle w:val="NormalTok"/>
+        </w:rPr>
+        <w:t xml:space="preserve">)</w:t>
+      </w:r>
+      <w:r>
+        <w:br w:type="textWrapping"/>
+      </w:r>
+      <w:r>
+        <w:rPr>
+          <w:rStyle w:val="KeywordTok"/>
+        </w:rPr>
+        <w:t xml:space="preserve">panderOptions</w:t>
+      </w:r>
+      <w:r>
+        <w:rPr>
+          <w:rStyle w:val="NormalTok"/>
+        </w:rPr>
+        <w:t xml:space="preserve">(</w:t>
+      </w:r>
+      <w:r>
+        <w:rPr>
+          <w:rStyle w:val="StringTok"/>
+        </w:rPr>
+        <w:t xml:space="preserve">'graph.colors'</w:t>
+      </w:r>
+      <w:r>
+        <w:rPr>
+          <w:rStyle w:val="NormalTok"/>
+        </w:rPr>
+        <w:t xml:space="preserve">, </w:t>
+      </w:r>
+      <w:r>
+        <w:rPr>
+          <w:rStyle w:val="KeywordTok"/>
+        </w:rPr>
+        <w:t xml:space="preserve">rainbow</w:t>
+      </w:r>
+      <w:r>
+        <w:rPr>
+          <w:rStyle w:val="NormalTok"/>
+        </w:rPr>
+        <w:t xml:space="preserve">(</w:t>
+      </w:r>
+      <w:r>
+        <w:rPr>
+          <w:rStyle w:val="DecValTok"/>
+        </w:rPr>
+        <w:t xml:space="preserve">5</w:t>
+      </w:r>
+      <w:r>
+        <w:rPr>
+          <w:rStyle w:val="NormalTok"/>
+        </w:rPr>
+        <w:t xml:space="preserve">))</w:t>
+      </w:r>
+      <w:r>
+        <w:br w:type="textWrapping"/>
+      </w:r>
+      <w:r>
+        <w:rPr>
+          <w:rStyle w:val="KeywordTok"/>
+        </w:rPr>
+        <w:t xml:space="preserve">panderOptions</w:t>
+      </w:r>
+      <w:r>
+        <w:rPr>
+          <w:rStyle w:val="NormalTok"/>
+        </w:rPr>
+        <w:t xml:space="preserve">(</w:t>
+      </w:r>
+      <w:r>
+        <w:rPr>
+          <w:rStyle w:val="StringTok"/>
+        </w:rPr>
+        <w:t xml:space="preserve">'graph.grid'</w:t>
+      </w:r>
+      <w:r>
+        <w:rPr>
+          <w:rStyle w:val="NormalTok"/>
+        </w:rPr>
+        <w:t xml:space="preserve">, </w:t>
+      </w:r>
+      <w:r>
+        <w:rPr>
+          <w:rStyle w:val="OtherTok"/>
+        </w:rPr>
+        <w:t xml:space="preserve">FALSE</w:t>
+      </w:r>
+      <w:r>
+        <w:rPr>
+          <w:rStyle w:val="NormalTok"/>
+        </w:rPr>
+        <w:t xml:space="preserve">)</w:t>
+      </w:r>
+      <w:r>
+        <w:br w:type="textWrapping"/>
+      </w:r>
+      <w:r>
+        <w:rPr>
+          <w:rStyle w:val="KeywordTok"/>
+        </w:rPr>
+        <w:t xml:space="preserve">panderOptions</w:t>
+      </w:r>
+      <w:r>
+        <w:rPr>
+          <w:rStyle w:val="NormalTok"/>
+        </w:rPr>
+        <w:t xml:space="preserve">(</w:t>
+      </w:r>
+      <w:r>
+        <w:rPr>
+          <w:rStyle w:val="StringTok"/>
+        </w:rPr>
+        <w:t xml:space="preserve">'graph.symbol'</w:t>
+      </w:r>
+      <w:r>
+        <w:rPr>
+          <w:rStyle w:val="NormalTok"/>
+        </w:rPr>
+        <w:t xml:space="preserve">, </w:t>
+      </w:r>
+      <w:r>
+        <w:rPr>
+          <w:rStyle w:val="DecValTok"/>
+        </w:rPr>
+        <w:t xml:space="preserve">22</w:t>
+      </w:r>
+      <w:r>
+        <w:rPr>
+          <w:rStyle w:val="NormalTok"/>
+        </w:rPr>
+        <w:t xml:space="preserve">)</w:t>
+      </w:r>
+    </w:p>
+    <w:p>
+      <w:pPr>
+        <w:pStyle w:val="Heading2"/>
+      </w:pPr>
+      <w:bookmarkStart w:id="76" w:name="histogram-1"/>
+      <w:bookmarkEnd w:id="76"/>
+      <w:r>
+        <w:t xml:space="preserve">Histogram</w:t>
+      </w:r>
+    </w:p>
+    <w:p>
+      <w:pPr>
         <w:pStyle w:val="Heading3"/>
       </w:pPr>
-      <w:bookmarkStart w:id="74" w:name="ggplot2-6"/>
-      <w:bookmarkEnd w:id="74"/>
-      <w:r>
-        <w:t xml:space="preserve">ggplot2</w:t>
-      </w:r>
-    </w:p>
-    <w:p>
+      <w:bookmarkStart w:id="77" w:name="base-r-plot-7"/>
+      <w:bookmarkEnd w:id="77"/>
+      <w:r>
+        <w:t xml:space="preserve">Base R plot</w:t>
+      </w:r>
+    </w:p>
+    <w:p>
+      <w:pPr>
+        <w:pStyle w:val="Figure"/>
+      </w:pPr>
       <w:r>
         <w:drawing>
           <wp:inline>
-            <wp:extent cx="5440680" cy="5440680"/>
+            <wp:extent cx="5334000" cy="5334000"/>
             <wp:effectExtent b="0" l="0" r="0" t="0"/>
             <wp:docPr descr="" id="1" name="Picture"/>
             <a:graphic>
@@ -1588,7 +2136,7 @@
                     </pic:cNvPicPr>
                   </pic:nvPicPr>
                   <pic:blipFill>
-                    <a:blip r:embed="rId75"/>
+                    <a:blip r:embed="rId78"/>
                     <a:stretch>
                       <a:fillRect/>
                     </a:stretch>
@@ -1596,7 +2144,7 @@
                   <pic:spPr bwMode="auto">
                     <a:xfrm>
                       <a:off x="0" y="0"/>
-                      <a:ext cx="5440680" cy="5440680"/>
+                      <a:ext cx="5334000" cy="5334000"/>
                     </a:xfrm>
                     <a:prstGeom prst="rect">
                       <a:avLst/>
@@ -1617,448 +2165,22 @@
     </w:p>
     <w:p>
       <w:pPr>
-        <w:pStyle w:val="Heading1"/>
-      </w:pPr>
-      <w:bookmarkStart w:id="76" w:name="custom-options"/>
-      <w:bookmarkEnd w:id="76"/>
-      <w:r>
-        <w:t xml:space="preserve">Custom options</w:t>
-      </w:r>
-    </w:p>
-    <w:p>
-      <w:r>
-        <w:t xml:space="preserve">Below you can find some images generated by the exact same commands but with some modified</w:t>
-      </w:r>
-      <w:r>
-        <w:t xml:space="preserve"> </w:t>
-      </w:r>
-      <w:r>
-        <w:rPr>
-          <w:rStyle w:val="VerbatimChar"/>
-        </w:rPr>
-        <w:t xml:space="preserve">panderOptions</w:t>
-      </w:r>
-      <w:r>
-        <w:t xml:space="preserve">:</w:t>
-      </w:r>
-    </w:p>
-    <w:p>
-      <w:pPr>
-        <w:pStyle w:val="SourceCode"/>
-      </w:pPr>
-      <w:r>
-        <w:rPr>
-          <w:rStyle w:val="KeywordTok"/>
-        </w:rPr>
-        <w:t xml:space="preserve">panderOptions</w:t>
-      </w:r>
-      <w:r>
-        <w:rPr>
-          <w:rStyle w:val="NormalTok"/>
-        </w:rPr>
-        <w:t xml:space="preserve">(</w:t>
-      </w:r>
-      <w:r>
-        <w:rPr>
-          <w:rStyle w:val="StringTok"/>
-        </w:rPr>
-        <w:t xml:space="preserve">'graph.fontfamily'</w:t>
-      </w:r>
-      <w:r>
-        <w:rPr>
-          <w:rStyle w:val="NormalTok"/>
-        </w:rPr>
-        <w:t xml:space="preserve">, </w:t>
-      </w:r>
-      <w:r>
-        <w:rPr>
-          <w:rStyle w:val="StringTok"/>
-        </w:rPr>
-        <w:t xml:space="preserve">"Comic Sans MS"</w:t>
-      </w:r>
-      <w:r>
-        <w:rPr>
-          <w:rStyle w:val="NormalTok"/>
-        </w:rPr>
-        <w:t xml:space="preserve">)</w:t>
-      </w:r>
-      <w:r>
-        <w:br w:type="textWrapping"/>
-      </w:r>
-      <w:r>
-        <w:rPr>
-          <w:rStyle w:val="KeywordTok"/>
-        </w:rPr>
-        <w:t xml:space="preserve">panderOptions</w:t>
-      </w:r>
-      <w:r>
-        <w:rPr>
-          <w:rStyle w:val="NormalTok"/>
-        </w:rPr>
-        <w:t xml:space="preserve">(</w:t>
-      </w:r>
-      <w:r>
-        <w:rPr>
-          <w:rStyle w:val="StringTok"/>
-        </w:rPr>
-        <w:t xml:space="preserve">'graph.fontsize'</w:t>
-      </w:r>
-      <w:r>
-        <w:rPr>
-          <w:rStyle w:val="NormalTok"/>
-        </w:rPr>
-        <w:t xml:space="preserve">, </w:t>
-      </w:r>
-      <w:r>
-        <w:rPr>
-          <w:rStyle w:val="DecValTok"/>
-        </w:rPr>
-        <w:t xml:space="preserve">18</w:t>
-      </w:r>
-      <w:r>
-        <w:rPr>
-          <w:rStyle w:val="NormalTok"/>
-        </w:rPr>
-        <w:t xml:space="preserve">)</w:t>
-      </w:r>
-      <w:r>
-        <w:br w:type="textWrapping"/>
-      </w:r>
-      <w:r>
-        <w:rPr>
-          <w:rStyle w:val="KeywordTok"/>
-        </w:rPr>
-        <w:t xml:space="preserve">panderOptions</w:t>
-      </w:r>
-      <w:r>
-        <w:rPr>
-          <w:rStyle w:val="NormalTok"/>
-        </w:rPr>
-        <w:t xml:space="preserve">(</w:t>
-      </w:r>
-      <w:r>
-        <w:rPr>
-          <w:rStyle w:val="StringTok"/>
-        </w:rPr>
-        <w:t xml:space="preserve">'graph.fontcolor'</w:t>
-      </w:r>
-      <w:r>
-        <w:rPr>
-          <w:rStyle w:val="NormalTok"/>
-        </w:rPr>
-        <w:t xml:space="preserve">, </w:t>
-      </w:r>
-      <w:r>
-        <w:rPr>
-          <w:rStyle w:val="StringTok"/>
-        </w:rPr>
-        <w:t xml:space="preserve">'blue'</w:t>
-      </w:r>
-      <w:r>
-        <w:rPr>
-          <w:rStyle w:val="NormalTok"/>
-        </w:rPr>
-        <w:t xml:space="preserve">)</w:t>
-      </w:r>
-      <w:r>
-        <w:br w:type="textWrapping"/>
-      </w:r>
-      <w:r>
-        <w:rPr>
-          <w:rStyle w:val="KeywordTok"/>
-        </w:rPr>
-        <w:t xml:space="preserve">panderOptions</w:t>
-      </w:r>
-      <w:r>
-        <w:rPr>
-          <w:rStyle w:val="NormalTok"/>
-        </w:rPr>
-        <w:t xml:space="preserve">(</w:t>
-      </w:r>
-      <w:r>
-        <w:rPr>
-          <w:rStyle w:val="StringTok"/>
-        </w:rPr>
-        <w:t xml:space="preserve">'graph.grid.color'</w:t>
-      </w:r>
-      <w:r>
-        <w:rPr>
-          <w:rStyle w:val="NormalTok"/>
-        </w:rPr>
-        <w:t xml:space="preserve">, </w:t>
-      </w:r>
-      <w:r>
-        <w:rPr>
-          <w:rStyle w:val="StringTok"/>
-        </w:rPr>
-        <w:t xml:space="preserve">'blue'</w:t>
-      </w:r>
-      <w:r>
-        <w:rPr>
-          <w:rStyle w:val="NormalTok"/>
-        </w:rPr>
-        <w:t xml:space="preserve">)</w:t>
-      </w:r>
-      <w:r>
-        <w:br w:type="textWrapping"/>
-      </w:r>
-      <w:r>
-        <w:rPr>
-          <w:rStyle w:val="KeywordTok"/>
-        </w:rPr>
-        <w:t xml:space="preserve">panderOptions</w:t>
-      </w:r>
-      <w:r>
-        <w:rPr>
-          <w:rStyle w:val="NormalTok"/>
-        </w:rPr>
-        <w:t xml:space="preserve">(</w:t>
-      </w:r>
-      <w:r>
-        <w:rPr>
-          <w:rStyle w:val="StringTok"/>
-        </w:rPr>
-        <w:t xml:space="preserve">'graph.axis.angle'</w:t>
-      </w:r>
-      <w:r>
-        <w:rPr>
-          <w:rStyle w:val="NormalTok"/>
-        </w:rPr>
-        <w:t xml:space="preserve">, </w:t>
-      </w:r>
-      <w:r>
-        <w:rPr>
-          <w:rStyle w:val="DecValTok"/>
-        </w:rPr>
-        <w:t xml:space="preserve">3</w:t>
-      </w:r>
-      <w:r>
-        <w:rPr>
-          <w:rStyle w:val="NormalTok"/>
-        </w:rPr>
-        <w:t xml:space="preserve">)</w:t>
-      </w:r>
-      <w:r>
-        <w:br w:type="textWrapping"/>
-      </w:r>
-      <w:r>
-        <w:rPr>
-          <w:rStyle w:val="KeywordTok"/>
-        </w:rPr>
-        <w:t xml:space="preserve">panderOptions</w:t>
-      </w:r>
-      <w:r>
-        <w:rPr>
-          <w:rStyle w:val="NormalTok"/>
-        </w:rPr>
-        <w:t xml:space="preserve">(</w:t>
-      </w:r>
-      <w:r>
-        <w:rPr>
-          <w:rStyle w:val="StringTok"/>
-        </w:rPr>
-        <w:t xml:space="preserve">'graph.boxes'</w:t>
-      </w:r>
-      <w:r>
-        <w:rPr>
-          <w:rStyle w:val="NormalTok"/>
-        </w:rPr>
-        <w:t xml:space="preserve">, T)</w:t>
-      </w:r>
-      <w:r>
-        <w:br w:type="textWrapping"/>
-      </w:r>
-      <w:r>
-        <w:rPr>
-          <w:rStyle w:val="KeywordTok"/>
-        </w:rPr>
-        <w:t xml:space="preserve">panderOptions</w:t>
-      </w:r>
-      <w:r>
-        <w:rPr>
-          <w:rStyle w:val="NormalTok"/>
-        </w:rPr>
-        <w:t xml:space="preserve">(</w:t>
-      </w:r>
-      <w:r>
-        <w:rPr>
-          <w:rStyle w:val="StringTok"/>
-        </w:rPr>
-        <w:t xml:space="preserve">'graph.legend.position'</w:t>
-      </w:r>
-      <w:r>
-        <w:rPr>
-          <w:rStyle w:val="NormalTok"/>
-        </w:rPr>
-        <w:t xml:space="preserve">, </w:t>
-      </w:r>
-      <w:r>
-        <w:rPr>
-          <w:rStyle w:val="StringTok"/>
-        </w:rPr>
-        <w:t xml:space="preserve">'top'</w:t>
-      </w:r>
-      <w:r>
-        <w:rPr>
-          <w:rStyle w:val="NormalTok"/>
-        </w:rPr>
-        <w:t xml:space="preserve">)</w:t>
-      </w:r>
-      <w:r>
-        <w:br w:type="textWrapping"/>
-      </w:r>
-      <w:r>
-        <w:rPr>
-          <w:rStyle w:val="KeywordTok"/>
-        </w:rPr>
-        <w:t xml:space="preserve">panderOptions</w:t>
-      </w:r>
-      <w:r>
-        <w:rPr>
-          <w:rStyle w:val="NormalTok"/>
-        </w:rPr>
-        <w:t xml:space="preserve">(</w:t>
-      </w:r>
-      <w:r>
-        <w:rPr>
-          <w:rStyle w:val="StringTok"/>
-        </w:rPr>
-        <w:t xml:space="preserve">'graph.colors'</w:t>
-      </w:r>
-      <w:r>
-        <w:rPr>
-          <w:rStyle w:val="NormalTok"/>
-        </w:rPr>
-        <w:t xml:space="preserve">, </w:t>
-      </w:r>
-      <w:r>
-        <w:rPr>
-          <w:rStyle w:val="KeywordTok"/>
-        </w:rPr>
-        <w:t xml:space="preserve">rainbow</w:t>
-      </w:r>
-      <w:r>
-        <w:rPr>
-          <w:rStyle w:val="NormalTok"/>
-        </w:rPr>
-        <w:t xml:space="preserve">(</w:t>
-      </w:r>
-      <w:r>
-        <w:rPr>
-          <w:rStyle w:val="DecValTok"/>
-        </w:rPr>
-        <w:t xml:space="preserve">5</w:t>
-      </w:r>
-      <w:r>
-        <w:rPr>
-          <w:rStyle w:val="NormalTok"/>
-        </w:rPr>
-        <w:t xml:space="preserve">))</w:t>
-      </w:r>
-      <w:r>
-        <w:br w:type="textWrapping"/>
-      </w:r>
-      <w:r>
-        <w:rPr>
-          <w:rStyle w:val="KeywordTok"/>
-        </w:rPr>
-        <w:t xml:space="preserve">panderOptions</w:t>
-      </w:r>
-      <w:r>
-        <w:rPr>
-          <w:rStyle w:val="NormalTok"/>
-        </w:rPr>
-        <w:t xml:space="preserve">(</w:t>
-      </w:r>
-      <w:r>
-        <w:rPr>
-          <w:rStyle w:val="StringTok"/>
-        </w:rPr>
-        <w:t xml:space="preserve">'graph.grid'</w:t>
-      </w:r>
-      <w:r>
-        <w:rPr>
-          <w:rStyle w:val="NormalTok"/>
-        </w:rPr>
-        <w:t xml:space="preserve">, </w:t>
-      </w:r>
-      <w:r>
-        <w:rPr>
-          <w:rStyle w:val="OtherTok"/>
-        </w:rPr>
-        <w:t xml:space="preserve">FALSE</w:t>
-      </w:r>
-      <w:r>
-        <w:rPr>
-          <w:rStyle w:val="NormalTok"/>
-        </w:rPr>
-        <w:t xml:space="preserve">)</w:t>
-      </w:r>
-      <w:r>
-        <w:br w:type="textWrapping"/>
-      </w:r>
-      <w:r>
-        <w:rPr>
-          <w:rStyle w:val="KeywordTok"/>
-        </w:rPr>
-        <w:t xml:space="preserve">panderOptions</w:t>
-      </w:r>
-      <w:r>
-        <w:rPr>
-          <w:rStyle w:val="NormalTok"/>
-        </w:rPr>
-        <w:t xml:space="preserve">(</w:t>
-      </w:r>
-      <w:r>
-        <w:rPr>
-          <w:rStyle w:val="StringTok"/>
-        </w:rPr>
-        <w:t xml:space="preserve">'graph.symbol'</w:t>
-      </w:r>
-      <w:r>
-        <w:rPr>
-          <w:rStyle w:val="NormalTok"/>
-        </w:rPr>
-        <w:t xml:space="preserve">, </w:t>
-      </w:r>
-      <w:r>
-        <w:rPr>
-          <w:rStyle w:val="DecValTok"/>
-        </w:rPr>
-        <w:t xml:space="preserve">22</w:t>
-      </w:r>
-      <w:r>
-        <w:rPr>
-          <w:rStyle w:val="NormalTok"/>
-        </w:rPr>
-        <w:t xml:space="preserve">)</w:t>
-      </w:r>
-    </w:p>
-    <w:p>
-      <w:pPr>
-        <w:pStyle w:val="Heading2"/>
-      </w:pPr>
-      <w:bookmarkStart w:id="77" w:name="histogram-1"/>
-      <w:bookmarkEnd w:id="77"/>
-      <w:r>
-        <w:t xml:space="preserve">Histogram</w:t>
-      </w:r>
-    </w:p>
-    <w:p>
-      <w:pPr>
         <w:pStyle w:val="Heading3"/>
       </w:pPr>
-      <w:bookmarkStart w:id="78" w:name="base-r-plot-7"/>
-      <w:bookmarkEnd w:id="78"/>
-      <w:r>
-        <w:t xml:space="preserve">Base R plot</w:t>
-      </w:r>
-    </w:p>
-    <w:p>
+      <w:bookmarkStart w:id="79" w:name="lattice-7"/>
+      <w:bookmarkEnd w:id="79"/>
+      <w:r>
+        <w:t xml:space="preserve">lattice</w:t>
+      </w:r>
+    </w:p>
+    <w:p>
+      <w:pPr>
+        <w:pStyle w:val="Figure"/>
+      </w:pPr>
       <w:r>
         <w:drawing>
           <wp:inline>
-            <wp:extent cx="5440680" cy="5440680"/>
+            <wp:extent cx="5334000" cy="5334000"/>
             <wp:effectExtent b="0" l="0" r="0" t="0"/>
             <wp:docPr descr="" id="1" name="Picture"/>
             <a:graphic>
@@ -2071,7 +2193,7 @@
                     </pic:cNvPicPr>
                   </pic:nvPicPr>
                   <pic:blipFill>
-                    <a:blip r:embed="rId79"/>
+                    <a:blip r:embed="rId80"/>
                     <a:stretch>
                       <a:fillRect/>
                     </a:stretch>
@@ -2079,7 +2201,7 @@
                   <pic:spPr bwMode="auto">
                     <a:xfrm>
                       <a:off x="0" y="0"/>
-                      <a:ext cx="5440680" cy="5440680"/>
+                      <a:ext cx="5334000" cy="5334000"/>
                     </a:xfrm>
                     <a:prstGeom prst="rect">
                       <a:avLst/>
@@ -2102,17 +2224,20 @@
       <w:pPr>
         <w:pStyle w:val="Heading3"/>
       </w:pPr>
-      <w:bookmarkStart w:id="80" w:name="lattice-7"/>
-      <w:bookmarkEnd w:id="80"/>
-      <w:r>
-        <w:t xml:space="preserve">lattice</w:t>
-      </w:r>
-    </w:p>
-    <w:p>
+      <w:bookmarkStart w:id="81" w:name="ggplot2-7"/>
+      <w:bookmarkEnd w:id="81"/>
+      <w:r>
+        <w:t xml:space="preserve">ggplot2</w:t>
+      </w:r>
+    </w:p>
+    <w:p>
+      <w:pPr>
+        <w:pStyle w:val="Figure"/>
+      </w:pPr>
       <w:r>
         <w:drawing>
           <wp:inline>
-            <wp:extent cx="5440680" cy="5440680"/>
+            <wp:extent cx="5334000" cy="5334000"/>
             <wp:effectExtent b="0" l="0" r="0" t="0"/>
             <wp:docPr descr="" id="1" name="Picture"/>
             <a:graphic>
@@ -2125,7 +2250,7 @@
                     </pic:cNvPicPr>
                   </pic:nvPicPr>
                   <pic:blipFill>
-                    <a:blip r:embed="rId81"/>
+                    <a:blip r:embed="rId82"/>
                     <a:stretch>
                       <a:fillRect/>
                     </a:stretch>
@@ -2133,7 +2258,7 @@
                   <pic:spPr bwMode="auto">
                     <a:xfrm>
                       <a:off x="0" y="0"/>
-                      <a:ext cx="5440680" cy="5440680"/>
+                      <a:ext cx="5334000" cy="5334000"/>
                     </a:xfrm>
                     <a:prstGeom prst="rect">
                       <a:avLst/>
@@ -2154,19 +2279,32 @@
     </w:p>
     <w:p>
       <w:pPr>
+        <w:pStyle w:val="Heading2"/>
+      </w:pPr>
+      <w:bookmarkStart w:id="83" w:name="barplot-1"/>
+      <w:bookmarkEnd w:id="83"/>
+      <w:r>
+        <w:t xml:space="preserve">Barplot</w:t>
+      </w:r>
+    </w:p>
+    <w:p>
+      <w:pPr>
         <w:pStyle w:val="Heading3"/>
       </w:pPr>
-      <w:bookmarkStart w:id="82" w:name="ggplot2-7"/>
-      <w:bookmarkEnd w:id="82"/>
-      <w:r>
-        <w:t xml:space="preserve">ggplot2</w:t>
-      </w:r>
-    </w:p>
-    <w:p>
+      <w:bookmarkStart w:id="84" w:name="base-r-plot-8"/>
+      <w:bookmarkEnd w:id="84"/>
+      <w:r>
+        <w:t xml:space="preserve">Base R plot</w:t>
+      </w:r>
+    </w:p>
+    <w:p>
+      <w:pPr>
+        <w:pStyle w:val="Figure"/>
+      </w:pPr>
       <w:r>
         <w:drawing>
           <wp:inline>
-            <wp:extent cx="5440680" cy="5440680"/>
+            <wp:extent cx="5334000" cy="5334000"/>
             <wp:effectExtent b="0" l="0" r="0" t="0"/>
             <wp:docPr descr="" id="1" name="Picture"/>
             <a:graphic>
@@ -2179,7 +2317,7 @@
                     </pic:cNvPicPr>
                   </pic:nvPicPr>
                   <pic:blipFill>
-                    <a:blip r:embed="rId83"/>
+                    <a:blip r:embed="rId85"/>
                     <a:stretch>
                       <a:fillRect/>
                     </a:stretch>
@@ -2187,7 +2325,7 @@
                   <pic:spPr bwMode="auto">
                     <a:xfrm>
                       <a:off x="0" y="0"/>
-                      <a:ext cx="5440680" cy="5440680"/>
+                      <a:ext cx="5334000" cy="5334000"/>
                     </a:xfrm>
                     <a:prstGeom prst="rect">
                       <a:avLst/>
@@ -2208,29 +2346,35 @@
     </w:p>
     <w:p>
       <w:pPr>
-        <w:pStyle w:val="Heading2"/>
-      </w:pPr>
-      <w:bookmarkStart w:id="84" w:name="barplot-1"/>
-      <w:bookmarkEnd w:id="84"/>
-      <w:r>
-        <w:t xml:space="preserve">Barplot</w:t>
-      </w:r>
-    </w:p>
-    <w:p>
-      <w:pPr>
-        <w:pStyle w:val="Heading3"/>
-      </w:pPr>
-      <w:bookmarkStart w:id="85" w:name="base-r-plot-8"/>
-      <w:bookmarkEnd w:id="85"/>
-      <w:r>
-        <w:t xml:space="preserve">Base R plot</w:t>
-      </w:r>
-    </w:p>
-    <w:p>
+        <w:pStyle w:val="FirstParagraph"/>
+      </w:pPr>
+      <w:r>
+        <w:t xml:space="preserve">Yeah, the "Foo bar" label is cropped. We need a custom</w:t>
+      </w:r>
+      <w:r>
+        <w:t xml:space="preserve"> </w:t>
+      </w:r>
+      <w:r>
+        <w:rPr>
+          <w:rStyle w:val="VerbatimChar"/>
+        </w:rPr>
+        <w:t xml:space="preserve">mar</w:t>
+      </w:r>
+      <w:r>
+        <w:t xml:space="preserve"> </w:t>
+      </w:r>
+      <w:r>
+        <w:t xml:space="preserve">option here:</w:t>
+      </w:r>
+    </w:p>
+    <w:p>
+      <w:pPr>
+        <w:pStyle w:val="Figure"/>
+      </w:pPr>
       <w:r>
         <w:drawing>
           <wp:inline>
-            <wp:extent cx="5440680" cy="5440680"/>
+            <wp:extent cx="5334000" cy="5334000"/>
             <wp:effectExtent b="0" l="0" r="0" t="0"/>
             <wp:docPr descr="" id="1" name="Picture"/>
             <a:graphic>
@@ -2251,7 +2395,7 @@
                   <pic:spPr bwMode="auto">
                     <a:xfrm>
                       <a:off x="0" y="0"/>
-                      <a:ext cx="5440680" cy="5440680"/>
+                      <a:ext cx="5334000" cy="5334000"/>
                     </a:xfrm>
                     <a:prstGeom prst="rect">
                       <a:avLst/>
@@ -2271,8 +2415,11 @@
       </w:r>
     </w:p>
     <w:p>
-      <w:r>
-        <w:t xml:space="preserve">Yeah, the "Foo bar" label is cropped. We need a custom</w:t>
+      <w:pPr>
+        <w:pStyle w:val="FirstParagraph"/>
+      </w:pPr>
+      <w:r>
+        <w:t xml:space="preserve">But wait, we lost the color! Right: unfortunately coloring base R plots is really hackish,</w:t>
       </w:r>
       <w:r>
         <w:t xml:space="preserve"> </w:t>
@@ -2281,20 +2428,53 @@
         <w:rPr>
           <w:rStyle w:val="VerbatimChar"/>
         </w:rPr>
-        <w:t xml:space="preserve">mar</w:t>
-      </w:r>
-      <w:r>
-        <w:t xml:space="preserve"> </w:t>
-      </w:r>
-      <w:r>
-        <w:t xml:space="preserve">option here:</w:t>
-      </w:r>
-    </w:p>
-    <w:p>
+        <w:t xml:space="preserve">pander</w:t>
+      </w:r>
+      <w:r>
+        <w:t xml:space="preserve"> </w:t>
+      </w:r>
+      <w:r>
+        <w:t xml:space="preserve">is adding the</w:t>
+      </w:r>
+      <w:r>
+        <w:t xml:space="preserve"> </w:t>
+      </w:r>
+      <w:r>
+        <w:rPr>
+          <w:rStyle w:val="VerbatimChar"/>
+        </w:rPr>
+        <w:t xml:space="preserve">col</w:t>
+      </w:r>
+      <w:r>
+        <w:t xml:space="preserve"> </w:t>
+      </w:r>
+      <w:r>
+        <w:t xml:space="preserve">attribute to the calls. If you start to tweak</w:t>
+      </w:r>
+      <w:r>
+        <w:t xml:space="preserve"> </w:t>
+      </w:r>
+      <w:r>
+        <w:rPr>
+          <w:rStyle w:val="VerbatimChar"/>
+        </w:rPr>
+        <w:t xml:space="preserve">par</w:t>
+      </w:r>
+      <w:r>
+        <w:t xml:space="preserve"> </w:t>
+      </w:r>
+      <w:r>
+        <w:t xml:space="preserve">in a chunk, you should prepare to some unwanted side-effects. Solution:</w:t>
+      </w:r>
+    </w:p>
+    <w:p>
+      <w:pPr>
+        <w:pStyle w:val="Figure"/>
+      </w:pPr>
       <w:r>
         <w:drawing>
           <wp:inline>
-            <wp:extent cx="5440680" cy="5440680"/>
+            <wp:extent cx="5334000" cy="5334000"/>
             <wp:effectExtent b="0" l="0" r="0" t="0"/>
             <wp:docPr descr="" id="1" name="Picture"/>
             <a:graphic>
@@ -2315,7 +2495,7 @@
                   <pic:spPr bwMode="auto">
                     <a:xfrm>
                       <a:off x="0" y="0"/>
-                      <a:ext cx="5440680" cy="5440680"/>
+                      <a:ext cx="5334000" cy="5334000"/>
                     </a:xfrm>
                     <a:prstGeom prst="rect">
                       <a:avLst/>
@@ -2335,60 +2515,23 @@
       </w:r>
     </w:p>
     <w:p>
-      <w:r>
-        <w:t xml:space="preserve">But wait, we lost the color! Right: unfortunately coloring base R plots is really hackish,</w:t>
-      </w:r>
-      <w:r>
-        <w:t xml:space="preserve"> </w:t>
-      </w:r>
-      <w:r>
-        <w:rPr>
-          <w:rStyle w:val="VerbatimChar"/>
-        </w:rPr>
-        <w:t xml:space="preserve">pander</w:t>
-      </w:r>
-      <w:r>
-        <w:t xml:space="preserve"> </w:t>
-      </w:r>
-      <w:r>
-        <w:t xml:space="preserve">is adding the</w:t>
-      </w:r>
-      <w:r>
-        <w:t xml:space="preserve"> </w:t>
-      </w:r>
-      <w:r>
-        <w:rPr>
-          <w:rStyle w:val="VerbatimChar"/>
-        </w:rPr>
-        <w:t xml:space="preserve">col</w:t>
-      </w:r>
-      <w:r>
-        <w:t xml:space="preserve"> </w:t>
-      </w:r>
-      <w:r>
-        <w:t xml:space="preserve">attribute to the calls. If you start to tweak</w:t>
-      </w:r>
-      <w:r>
-        <w:t xml:space="preserve"> </w:t>
-      </w:r>
-      <w:r>
-        <w:rPr>
-          <w:rStyle w:val="VerbatimChar"/>
-        </w:rPr>
-        <w:t xml:space="preserve">par</w:t>
-      </w:r>
-      <w:r>
-        <w:t xml:space="preserve"> </w:t>
-      </w:r>
-      <w:r>
-        <w:t xml:space="preserve">in a chunk, you should prepare to some unwanted side-effects. Solution:</w:t>
-      </w:r>
-    </w:p>
-    <w:p>
+      <w:pPr>
+        <w:pStyle w:val="Heading3"/>
+      </w:pPr>
+      <w:bookmarkStart w:id="88" w:name="lattice-8"/>
+      <w:bookmarkEnd w:id="88"/>
+      <w:r>
+        <w:t xml:space="preserve">lattice</w:t>
+      </w:r>
+    </w:p>
+    <w:p>
+      <w:pPr>
+        <w:pStyle w:val="Figure"/>
+      </w:pPr>
       <w:r>
         <w:drawing>
           <wp:inline>
-            <wp:extent cx="5440680" cy="5440680"/>
+            <wp:extent cx="5334000" cy="5334000"/>
             <wp:effectExtent b="0" l="0" r="0" t="0"/>
             <wp:docPr descr="" id="1" name="Picture"/>
             <a:graphic>
@@ -2401,7 +2544,7 @@
                     </pic:cNvPicPr>
                   </pic:nvPicPr>
                   <pic:blipFill>
-                    <a:blip r:embed="rId88"/>
+                    <a:blip r:embed="rId89"/>
                     <a:stretch>
                       <a:fillRect/>
                     </a:stretch>
@@ -2409,7 +2552,7 @@
                   <pic:spPr bwMode="auto">
                     <a:xfrm>
                       <a:off x="0" y="0"/>
-                      <a:ext cx="5440680" cy="5440680"/>
+                      <a:ext cx="5334000" cy="5334000"/>
                     </a:xfrm>
                     <a:prstGeom prst="rect">
                       <a:avLst/>
@@ -2432,17 +2575,20 @@
       <w:pPr>
         <w:pStyle w:val="Heading3"/>
       </w:pPr>
-      <w:bookmarkStart w:id="89" w:name="lattice-8"/>
-      <w:bookmarkEnd w:id="89"/>
-      <w:r>
-        <w:t xml:space="preserve">lattice</w:t>
-      </w:r>
-    </w:p>
-    <w:p>
+      <w:bookmarkStart w:id="90" w:name="ggplot2-8"/>
+      <w:bookmarkEnd w:id="90"/>
+      <w:r>
+        <w:t xml:space="preserve">ggplot2</w:t>
+      </w:r>
+    </w:p>
+    <w:p>
+      <w:pPr>
+        <w:pStyle w:val="Figure"/>
+      </w:pPr>
       <w:r>
         <w:drawing>
           <wp:inline>
-            <wp:extent cx="5440680" cy="5440680"/>
+            <wp:extent cx="5334000" cy="5334000"/>
             <wp:effectExtent b="0" l="0" r="0" t="0"/>
             <wp:docPr descr="" id="1" name="Picture"/>
             <a:graphic>
@@ -2455,7 +2601,7 @@
                     </pic:cNvPicPr>
                   </pic:nvPicPr>
                   <pic:blipFill>
-                    <a:blip r:embed="rId90"/>
+                    <a:blip r:embed="rId91"/>
                     <a:stretch>
                       <a:fillRect/>
                     </a:stretch>
@@ -2463,7 +2609,7 @@
                   <pic:spPr bwMode="auto">
                     <a:xfrm>
                       <a:off x="0" y="0"/>
-                      <a:ext cx="5440680" cy="5440680"/>
+                      <a:ext cx="5334000" cy="5334000"/>
                     </a:xfrm>
                     <a:prstGeom prst="rect">
                       <a:avLst/>
@@ -2484,19 +2630,59 @@
     </w:p>
     <w:p>
       <w:pPr>
+        <w:pStyle w:val="Heading2"/>
+      </w:pPr>
+      <w:bookmarkStart w:id="92" w:name="points-1"/>
+      <w:bookmarkEnd w:id="92"/>
+      <w:r>
+        <w:t xml:space="preserve">Points</w:t>
+      </w:r>
+    </w:p>
+    <w:p>
+      <w:pPr>
         <w:pStyle w:val="Heading3"/>
       </w:pPr>
-      <w:bookmarkStart w:id="91" w:name="ggplot2-8"/>
-      <w:bookmarkEnd w:id="91"/>
-      <w:r>
-        <w:t xml:space="preserve">ggplot2</w:t>
-      </w:r>
-    </w:p>
-    <w:p>
+      <w:bookmarkStart w:id="93" w:name="base-r-plot-9"/>
+      <w:bookmarkEnd w:id="93"/>
+      <w:r>
+        <w:t xml:space="preserve">Base R plot</w:t>
+      </w:r>
+    </w:p>
+    <w:p>
+      <w:pPr>
+        <w:pStyle w:val="FirstParagraph"/>
+      </w:pPr>
+      <w:r>
+        <w:rPr>
+          <w:b/>
+        </w:rPr>
+        <w:t xml:space="preserve">ERROR</w:t>
+      </w:r>
+      <w:r>
+        <w:rPr>
+          <w:rStyle w:val="FootnoteReference"/>
+        </w:rPr>
+        <w:footnoteReference w:id="94"/>
+      </w:r>
+    </w:p>
+    <w:p>
+      <w:pPr>
+        <w:pStyle w:val="Heading3"/>
+      </w:pPr>
+      <w:bookmarkStart w:id="95" w:name="lattice-9"/>
+      <w:bookmarkEnd w:id="95"/>
+      <w:r>
+        <w:t xml:space="preserve">lattice</w:t>
+      </w:r>
+    </w:p>
+    <w:p>
+      <w:pPr>
+        <w:pStyle w:val="Figure"/>
+      </w:pPr>
       <w:r>
         <w:drawing>
           <wp:inline>
-            <wp:extent cx="5440680" cy="5440680"/>
+            <wp:extent cx="5334000" cy="5334000"/>
             <wp:effectExtent b="0" l="0" r="0" t="0"/>
             <wp:docPr descr="" id="1" name="Picture"/>
             <a:graphic>
@@ -2509,7 +2695,7 @@
                     </pic:cNvPicPr>
                   </pic:nvPicPr>
                   <pic:blipFill>
-                    <a:blip r:embed="rId92"/>
+                    <a:blip r:embed="rId96"/>
                     <a:stretch>
                       <a:fillRect/>
                     </a:stretch>
@@ -2517,7 +2703,7 @@
                   <pic:spPr bwMode="auto">
                     <a:xfrm>
                       <a:off x="0" y="0"/>
-                      <a:ext cx="5440680" cy="5440680"/>
+                      <a:ext cx="5334000" cy="5334000"/>
                     </a:xfrm>
                     <a:prstGeom prst="rect">
                       <a:avLst/>
@@ -2538,29 +2724,22 @@
     </w:p>
     <w:p>
       <w:pPr>
-        <w:pStyle w:val="Heading2"/>
-      </w:pPr>
-      <w:bookmarkStart w:id="93" w:name="points-1"/>
-      <w:bookmarkEnd w:id="93"/>
-      <w:r>
-        <w:t xml:space="preserve">Points</w:t>
-      </w:r>
-    </w:p>
-    <w:p>
-      <w:pPr>
         <w:pStyle w:val="Heading3"/>
       </w:pPr>
-      <w:bookmarkStart w:id="94" w:name="base-r-plot-9"/>
-      <w:bookmarkEnd w:id="94"/>
-      <w:r>
-        <w:t xml:space="preserve">Base R plot</w:t>
-      </w:r>
-    </w:p>
-    <w:p>
+      <w:bookmarkStart w:id="97" w:name="ggplot2-9"/>
+      <w:bookmarkEnd w:id="97"/>
+      <w:r>
+        <w:t xml:space="preserve">ggplot2</w:t>
+      </w:r>
+    </w:p>
+    <w:p>
+      <w:pPr>
+        <w:pStyle w:val="Figure"/>
+      </w:pPr>
       <w:r>
         <w:drawing>
           <wp:inline>
-            <wp:extent cx="5440680" cy="5440680"/>
+            <wp:extent cx="5334000" cy="5334000"/>
             <wp:effectExtent b="0" l="0" r="0" t="0"/>
             <wp:docPr descr="" id="1" name="Picture"/>
             <a:graphic>
@@ -2573,7 +2752,7 @@
                     </pic:cNvPicPr>
                   </pic:nvPicPr>
                   <pic:blipFill>
-                    <a:blip r:embed="rId95"/>
+                    <a:blip r:embed="rId98"/>
                     <a:stretch>
                       <a:fillRect/>
                     </a:stretch>
@@ -2581,7 +2760,7 @@
                   <pic:spPr bwMode="auto">
                     <a:xfrm>
                       <a:off x="0" y="0"/>
-                      <a:ext cx="5440680" cy="5440680"/>
+                      <a:ext cx="5334000" cy="5334000"/>
                     </a:xfrm>
                     <a:prstGeom prst="rect">
                       <a:avLst/>
@@ -2602,19 +2781,62 @@
     </w:p>
     <w:p>
       <w:pPr>
+        <w:pStyle w:val="Heading2"/>
+      </w:pPr>
+      <w:bookmarkStart w:id="99" w:name="grouped-plot-1"/>
+      <w:bookmarkEnd w:id="99"/>
+      <w:r>
+        <w:t xml:space="preserve">Grouped plot</w:t>
+      </w:r>
+    </w:p>
+    <w:p>
+      <w:pPr>
         <w:pStyle w:val="Heading3"/>
       </w:pPr>
-      <w:bookmarkStart w:id="96" w:name="lattice-9"/>
-      <w:bookmarkEnd w:id="96"/>
+      <w:bookmarkStart w:id="100" w:name="base-r-plot-10"/>
+      <w:bookmarkEnd w:id="100"/>
+      <w:r>
+        <w:t xml:space="preserve">Base R plot</w:t>
+      </w:r>
+    </w:p>
+    <w:p>
+      <w:pPr>
+        <w:pStyle w:val="FirstParagraph"/>
+      </w:pPr>
+      <w:r>
+        <w:t xml:space="preserve">I have no idea how to do that besides manually adding</w:t>
+      </w:r>
+      <w:r>
+        <w:t xml:space="preserve"> </w:t>
+      </w:r>
+      <w:r>
+        <w:rPr>
+          <w:rStyle w:val="VerbatimChar"/>
+        </w:rPr>
+        <w:t xml:space="preserve">points</w:t>
+      </w:r>
+      <w:r>
+        <w:t xml:space="preserve">.</w:t>
+      </w:r>
+    </w:p>
+    <w:p>
+      <w:pPr>
+        <w:pStyle w:val="Heading3"/>
+      </w:pPr>
+      <w:bookmarkStart w:id="101" w:name="lattice-10"/>
+      <w:bookmarkEnd w:id="101"/>
       <w:r>
         <w:t xml:space="preserve">lattice</w:t>
       </w:r>
     </w:p>
     <w:p>
+      <w:pPr>
+        <w:pStyle w:val="Figure"/>
+      </w:pPr>
       <w:r>
         <w:drawing>
           <wp:inline>
-            <wp:extent cx="5440680" cy="5440680"/>
+            <wp:extent cx="5334000" cy="5334000"/>
             <wp:effectExtent b="0" l="0" r="0" t="0"/>
             <wp:docPr descr="" id="1" name="Picture"/>
             <a:graphic>
@@ -2627,7 +2849,7 @@
                     </pic:cNvPicPr>
                   </pic:nvPicPr>
                   <pic:blipFill>
-                    <a:blip r:embed="rId97"/>
+                    <a:blip r:embed="rId102"/>
                     <a:stretch>
                       <a:fillRect/>
                     </a:stretch>
@@ -2635,7 +2857,7 @@
                   <pic:spPr bwMode="auto">
                     <a:xfrm>
                       <a:off x="0" y="0"/>
-                      <a:ext cx="5440680" cy="5440680"/>
+                      <a:ext cx="5334000" cy="5334000"/>
                     </a:xfrm>
                     <a:prstGeom prst="rect">
                       <a:avLst/>
@@ -2658,17 +2880,20 @@
       <w:pPr>
         <w:pStyle w:val="Heading3"/>
       </w:pPr>
-      <w:bookmarkStart w:id="98" w:name="ggplot2-9"/>
-      <w:bookmarkEnd w:id="98"/>
+      <w:bookmarkStart w:id="103" w:name="ggplot2-10"/>
+      <w:bookmarkEnd w:id="103"/>
       <w:r>
         <w:t xml:space="preserve">ggplot2</w:t>
       </w:r>
     </w:p>
     <w:p>
+      <w:pPr>
+        <w:pStyle w:val="Figure"/>
+      </w:pPr>
       <w:r>
         <w:drawing>
           <wp:inline>
-            <wp:extent cx="5440680" cy="5440680"/>
+            <wp:extent cx="5334000" cy="5334000"/>
             <wp:effectExtent b="0" l="0" r="0" t="0"/>
             <wp:docPr descr="" id="1" name="Picture"/>
             <a:graphic>
@@ -2681,7 +2906,7 @@
                     </pic:cNvPicPr>
                   </pic:nvPicPr>
                   <pic:blipFill>
-                    <a:blip r:embed="rId99"/>
+                    <a:blip r:embed="rId104"/>
                     <a:stretch>
                       <a:fillRect/>
                     </a:stretch>
@@ -2689,7 +2914,7 @@
                   <pic:spPr bwMode="auto">
                     <a:xfrm>
                       <a:off x="0" y="0"/>
-                      <a:ext cx="5440680" cy="5440680"/>
+                      <a:ext cx="5334000" cy="5334000"/>
                     </a:xfrm>
                     <a:prstGeom prst="rect">
                       <a:avLst/>
@@ -2712,25 +2937,28 @@
       <w:pPr>
         <w:pStyle w:val="Heading2"/>
       </w:pPr>
-      <w:bookmarkStart w:id="100" w:name="grouped-plot-1"/>
-      <w:bookmarkEnd w:id="100"/>
-      <w:r>
-        <w:t xml:space="preserve">Grouped plot</w:t>
+      <w:bookmarkStart w:id="105" w:name="facets-1"/>
+      <w:bookmarkEnd w:id="105"/>
+      <w:r>
+        <w:t xml:space="preserve">Facets</w:t>
       </w:r>
     </w:p>
     <w:p>
       <w:pPr>
         <w:pStyle w:val="Heading3"/>
       </w:pPr>
-      <w:bookmarkStart w:id="101" w:name="base-r-plot-10"/>
-      <w:bookmarkEnd w:id="101"/>
+      <w:bookmarkStart w:id="106" w:name="base-r-plot-11"/>
+      <w:bookmarkEnd w:id="106"/>
       <w:r>
         <w:t xml:space="preserve">Base R plot</w:t>
       </w:r>
     </w:p>
     <w:p>
-      <w:r>
-        <w:t xml:space="preserve">I have no idea how to do that besides manually adding</w:t>
+      <w:pPr>
+        <w:pStyle w:val="FirstParagraph"/>
+      </w:pPr>
+      <w:r>
+        <w:t xml:space="preserve">I have no idea how to do that besides</w:t>
       </w:r>
       <w:r>
         <w:t xml:space="preserve"> </w:t>
@@ -2739,7 +2967,7 @@
         <w:rPr>
           <w:rStyle w:val="VerbatimChar"/>
         </w:rPr>
-        <w:t xml:space="preserve">points</w:t>
+        <w:t xml:space="preserve">par(mfrow=c(foo, bar))</w:t>
       </w:r>
       <w:r>
         <w:t xml:space="preserve">.</w:t>
@@ -2749,17 +2977,20 @@
       <w:pPr>
         <w:pStyle w:val="Heading3"/>
       </w:pPr>
-      <w:bookmarkStart w:id="102" w:name="lattice-10"/>
-      <w:bookmarkEnd w:id="102"/>
+      <w:bookmarkStart w:id="107" w:name="lattice-11"/>
+      <w:bookmarkEnd w:id="107"/>
       <w:r>
         <w:t xml:space="preserve">lattice</w:t>
       </w:r>
     </w:p>
     <w:p>
+      <w:pPr>
+        <w:pStyle w:val="Figure"/>
+      </w:pPr>
       <w:r>
         <w:drawing>
           <wp:inline>
-            <wp:extent cx="5440680" cy="5440680"/>
+            <wp:extent cx="5334000" cy="5334000"/>
             <wp:effectExtent b="0" l="0" r="0" t="0"/>
             <wp:docPr descr="" id="1" name="Picture"/>
             <a:graphic>
@@ -2772,7 +3003,7 @@
                     </pic:cNvPicPr>
                   </pic:nvPicPr>
                   <pic:blipFill>
-                    <a:blip r:embed="rId103"/>
+                    <a:blip r:embed="rId108"/>
                     <a:stretch>
                       <a:fillRect/>
                     </a:stretch>
@@ -2780,7 +3011,7 @@
                   <pic:spPr bwMode="auto">
                     <a:xfrm>
                       <a:off x="0" y="0"/>
-                      <a:ext cx="5440680" cy="5440680"/>
+                      <a:ext cx="5334000" cy="5334000"/>
                     </a:xfrm>
                     <a:prstGeom prst="rect">
                       <a:avLst/>
@@ -2803,17 +3034,20 @@
       <w:pPr>
         <w:pStyle w:val="Heading3"/>
       </w:pPr>
-      <w:bookmarkStart w:id="104" w:name="ggplot2-10"/>
-      <w:bookmarkEnd w:id="104"/>
+      <w:bookmarkStart w:id="109" w:name="ggplot2-11"/>
+      <w:bookmarkEnd w:id="109"/>
       <w:r>
         <w:t xml:space="preserve">ggplot2</w:t>
       </w:r>
     </w:p>
     <w:p>
+      <w:pPr>
+        <w:pStyle w:val="Figure"/>
+      </w:pPr>
       <w:r>
         <w:drawing>
           <wp:inline>
-            <wp:extent cx="5440680" cy="5440680"/>
+            <wp:extent cx="5334000" cy="5334000"/>
             <wp:effectExtent b="0" l="0" r="0" t="0"/>
             <wp:docPr descr="" id="1" name="Picture"/>
             <a:graphic>
@@ -2826,7 +3060,7 @@
                     </pic:cNvPicPr>
                   </pic:nvPicPr>
                   <pic:blipFill>
-                    <a:blip r:embed="rId105"/>
+                    <a:blip r:embed="rId110"/>
                     <a:stretch>
                       <a:fillRect/>
                     </a:stretch>
@@ -2834,7 +3068,7 @@
                   <pic:spPr bwMode="auto">
                     <a:xfrm>
                       <a:off x="0" y="0"/>
-                      <a:ext cx="5440680" cy="5440680"/>
+                      <a:ext cx="5334000" cy="5334000"/>
                     </a:xfrm>
                     <a:prstGeom prst="rect">
                       <a:avLst/>
@@ -2857,54 +3091,30 @@
       <w:pPr>
         <w:pStyle w:val="Heading2"/>
       </w:pPr>
-      <w:bookmarkStart w:id="106" w:name="facets-1"/>
-      <w:bookmarkEnd w:id="106"/>
-      <w:r>
-        <w:t xml:space="preserve">Facets</w:t>
+      <w:bookmarkStart w:id="111" w:name="boxplot-1"/>
+      <w:bookmarkEnd w:id="111"/>
+      <w:r>
+        <w:t xml:space="preserve">Boxplot</w:t>
       </w:r>
     </w:p>
     <w:p>
       <w:pPr>
         <w:pStyle w:val="Heading3"/>
       </w:pPr>
-      <w:bookmarkStart w:id="107" w:name="base-r-plot-11"/>
-      <w:bookmarkEnd w:id="107"/>
+      <w:bookmarkStart w:id="112" w:name="base-r-plot-12"/>
+      <w:bookmarkEnd w:id="112"/>
       <w:r>
         <w:t xml:space="preserve">Base R plot</w:t>
       </w:r>
     </w:p>
     <w:p>
-      <w:r>
-        <w:t xml:space="preserve">I have no idea how to do that besides</w:t>
-      </w:r>
-      <w:r>
-        <w:t xml:space="preserve"> </w:t>
-      </w:r>
-      <w:r>
-        <w:rPr>
-          <w:rStyle w:val="VerbatimChar"/>
-        </w:rPr>
-        <w:t xml:space="preserve">par(mfrow=c(foo, bar))</w:t>
-      </w:r>
-      <w:r>
-        <w:t xml:space="preserve">.</w:t>
-      </w:r>
-    </w:p>
-    <w:p>
-      <w:pPr>
-        <w:pStyle w:val="Heading3"/>
-      </w:pPr>
-      <w:bookmarkStart w:id="108" w:name="lattice-11"/>
-      <w:bookmarkEnd w:id="108"/>
-      <w:r>
-        <w:t xml:space="preserve">lattice</w:t>
-      </w:r>
-    </w:p>
-    <w:p>
+      <w:pPr>
+        <w:pStyle w:val="Figure"/>
+      </w:pPr>
       <w:r>
         <w:drawing>
           <wp:inline>
-            <wp:extent cx="5440680" cy="5440680"/>
+            <wp:extent cx="5334000" cy="5334000"/>
             <wp:effectExtent b="0" l="0" r="0" t="0"/>
             <wp:docPr descr="" id="1" name="Picture"/>
             <a:graphic>
@@ -2917,7 +3127,7 @@
                     </pic:cNvPicPr>
                   </pic:nvPicPr>
                   <pic:blipFill>
-                    <a:blip r:embed="rId109"/>
+                    <a:blip r:embed="rId113"/>
                     <a:stretch>
                       <a:fillRect/>
                     </a:stretch>
@@ -2925,7 +3135,7 @@
                   <pic:spPr bwMode="auto">
                     <a:xfrm>
                       <a:off x="0" y="0"/>
-                      <a:ext cx="5440680" cy="5440680"/>
+                      <a:ext cx="5334000" cy="5334000"/>
                     </a:xfrm>
                     <a:prstGeom prst="rect">
                       <a:avLst/>
@@ -2948,17 +3158,20 @@
       <w:pPr>
         <w:pStyle w:val="Heading3"/>
       </w:pPr>
-      <w:bookmarkStart w:id="110" w:name="ggplot2-11"/>
-      <w:bookmarkEnd w:id="110"/>
-      <w:r>
-        <w:t xml:space="preserve">ggplot2</w:t>
-      </w:r>
-    </w:p>
-    <w:p>
+      <w:bookmarkStart w:id="114" w:name="lattice-12"/>
+      <w:bookmarkEnd w:id="114"/>
+      <w:r>
+        <w:t xml:space="preserve">lattice</w:t>
+      </w:r>
+    </w:p>
+    <w:p>
+      <w:pPr>
+        <w:pStyle w:val="Figure"/>
+      </w:pPr>
       <w:r>
         <w:drawing>
           <wp:inline>
-            <wp:extent cx="5440680" cy="5440680"/>
+            <wp:extent cx="5334000" cy="5334000"/>
             <wp:effectExtent b="0" l="0" r="0" t="0"/>
             <wp:docPr descr="" id="1" name="Picture"/>
             <a:graphic>
@@ -2971,7 +3184,7 @@
                     </pic:cNvPicPr>
                   </pic:nvPicPr>
                   <pic:blipFill>
-                    <a:blip r:embed="rId111"/>
+                    <a:blip r:embed="rId115"/>
                     <a:stretch>
                       <a:fillRect/>
                     </a:stretch>
@@ -2979,7 +3192,7 @@
                   <pic:spPr bwMode="auto">
                     <a:xfrm>
                       <a:off x="0" y="0"/>
-                      <a:ext cx="5440680" cy="5440680"/>
+                      <a:ext cx="5334000" cy="5334000"/>
                     </a:xfrm>
                     <a:prstGeom prst="rect">
                       <a:avLst/>
@@ -3000,29 +3213,22 @@
     </w:p>
     <w:p>
       <w:pPr>
-        <w:pStyle w:val="Heading2"/>
-      </w:pPr>
-      <w:bookmarkStart w:id="112" w:name="boxplot-1"/>
-      <w:bookmarkEnd w:id="112"/>
-      <w:r>
-        <w:t xml:space="preserve">Boxplot</w:t>
-      </w:r>
-    </w:p>
-    <w:p>
-      <w:pPr>
         <w:pStyle w:val="Heading3"/>
       </w:pPr>
-      <w:bookmarkStart w:id="113" w:name="base-r-plot-12"/>
-      <w:bookmarkEnd w:id="113"/>
-      <w:r>
-        <w:t xml:space="preserve">Base R plot</w:t>
-      </w:r>
-    </w:p>
-    <w:p>
+      <w:bookmarkStart w:id="116" w:name="ggplot2-12"/>
+      <w:bookmarkEnd w:id="116"/>
+      <w:r>
+        <w:t xml:space="preserve">ggplot2</w:t>
+      </w:r>
+    </w:p>
+    <w:p>
+      <w:pPr>
+        <w:pStyle w:val="Figure"/>
+      </w:pPr>
       <w:r>
         <w:drawing>
           <wp:inline>
-            <wp:extent cx="5440680" cy="5440680"/>
+            <wp:extent cx="5334000" cy="5334000"/>
             <wp:effectExtent b="0" l="0" r="0" t="0"/>
             <wp:docPr descr="" id="1" name="Picture"/>
             <a:graphic>
@@ -3035,7 +3241,7 @@
                     </pic:cNvPicPr>
                   </pic:nvPicPr>
                   <pic:blipFill>
-                    <a:blip r:embed="rId114"/>
+                    <a:blip r:embed="rId117"/>
                     <a:stretch>
                       <a:fillRect/>
                     </a:stretch>
@@ -3043,7 +3249,7 @@
                   <pic:spPr bwMode="auto">
                     <a:xfrm>
                       <a:off x="0" y="0"/>
-                      <a:ext cx="5440680" cy="5440680"/>
+                      <a:ext cx="5334000" cy="5334000"/>
                     </a:xfrm>
                     <a:prstGeom prst="rect">
                       <a:avLst/>
@@ -3064,19 +3270,59 @@
     </w:p>
     <w:p>
       <w:pPr>
+        <w:pStyle w:val="Heading2"/>
+      </w:pPr>
+      <w:bookmarkStart w:id="118" w:name="lines-1"/>
+      <w:bookmarkEnd w:id="118"/>
+      <w:r>
+        <w:t xml:space="preserve">Lines</w:t>
+      </w:r>
+    </w:p>
+    <w:p>
+      <w:pPr>
         <w:pStyle w:val="Heading3"/>
       </w:pPr>
-      <w:bookmarkStart w:id="115" w:name="lattice-12"/>
-      <w:bookmarkEnd w:id="115"/>
+      <w:bookmarkStart w:id="119" w:name="base-r-plot-13"/>
+      <w:bookmarkEnd w:id="119"/>
+      <w:r>
+        <w:t xml:space="preserve">Base R plot</w:t>
+      </w:r>
+    </w:p>
+    <w:p>
+      <w:pPr>
+        <w:pStyle w:val="FirstParagraph"/>
+      </w:pPr>
+      <w:r>
+        <w:rPr>
+          <w:b/>
+        </w:rPr>
+        <w:t xml:space="preserve">ERROR</w:t>
+      </w:r>
+      <w:r>
+        <w:rPr>
+          <w:rStyle w:val="FootnoteReference"/>
+        </w:rPr>
+        <w:footnoteReference w:id="120"/>
+      </w:r>
+    </w:p>
+    <w:p>
+      <w:pPr>
+        <w:pStyle w:val="Heading3"/>
+      </w:pPr>
+      <w:bookmarkStart w:id="121" w:name="lattice-13"/>
+      <w:bookmarkEnd w:id="121"/>
       <w:r>
         <w:t xml:space="preserve">lattice</w:t>
       </w:r>
     </w:p>
     <w:p>
+      <w:pPr>
+        <w:pStyle w:val="Figure"/>
+      </w:pPr>
       <w:r>
         <w:drawing>
           <wp:inline>
-            <wp:extent cx="5440680" cy="5440680"/>
+            <wp:extent cx="5334000" cy="5334000"/>
             <wp:effectExtent b="0" l="0" r="0" t="0"/>
             <wp:docPr descr="" id="1" name="Picture"/>
             <a:graphic>
@@ -3089,7 +3335,7 @@
                     </pic:cNvPicPr>
                   </pic:nvPicPr>
                   <pic:blipFill>
-                    <a:blip r:embed="rId116"/>
+                    <a:blip r:embed="rId122"/>
                     <a:stretch>
                       <a:fillRect/>
                     </a:stretch>
@@ -3097,7 +3343,7 @@
                   <pic:spPr bwMode="auto">
                     <a:xfrm>
                       <a:off x="0" y="0"/>
-                      <a:ext cx="5440680" cy="5440680"/>
+                      <a:ext cx="5334000" cy="5334000"/>
                     </a:xfrm>
                     <a:prstGeom prst="rect">
                       <a:avLst/>
@@ -3120,17 +3366,20 @@
       <w:pPr>
         <w:pStyle w:val="Heading3"/>
       </w:pPr>
-      <w:bookmarkStart w:id="117" w:name="ggplot2-12"/>
-      <w:bookmarkEnd w:id="117"/>
+      <w:bookmarkStart w:id="123" w:name="ggplot2-13"/>
+      <w:bookmarkEnd w:id="123"/>
       <w:r>
         <w:t xml:space="preserve">ggplot2</w:t>
       </w:r>
     </w:p>
     <w:p>
+      <w:pPr>
+        <w:pStyle w:val="Figure"/>
+      </w:pPr>
       <w:r>
         <w:drawing>
           <wp:inline>
-            <wp:extent cx="5440680" cy="5440680"/>
+            <wp:extent cx="5334000" cy="5334000"/>
             <wp:effectExtent b="0" l="0" r="0" t="0"/>
             <wp:docPr descr="" id="1" name="Picture"/>
             <a:graphic>
@@ -3143,7 +3392,7 @@
                     </pic:cNvPicPr>
                   </pic:nvPicPr>
                   <pic:blipFill>
-                    <a:blip r:embed="rId118"/>
+                    <a:blip r:embed="rId124"/>
                     <a:stretch>
                       <a:fillRect/>
                     </a:stretch>
@@ -3151,7 +3400,7 @@
                   <pic:spPr bwMode="auto">
                     <a:xfrm>
                       <a:off x="0" y="0"/>
-                      <a:ext cx="5440680" cy="5440680"/>
+                      <a:ext cx="5334000" cy="5334000"/>
                     </a:xfrm>
                     <a:prstGeom prst="rect">
                       <a:avLst/>
@@ -3170,178 +3419,6 @@
         </w:drawing>
       </w:r>
     </w:p>
-    <w:p>
-      <w:pPr>
-        <w:pStyle w:val="Heading2"/>
-      </w:pPr>
-      <w:bookmarkStart w:id="119" w:name="lines-1"/>
-      <w:bookmarkEnd w:id="119"/>
-      <w:r>
-        <w:t xml:space="preserve">Lines</w:t>
-      </w:r>
-    </w:p>
-    <w:p>
-      <w:pPr>
-        <w:pStyle w:val="Heading3"/>
-      </w:pPr>
-      <w:bookmarkStart w:id="120" w:name="base-r-plot-13"/>
-      <w:bookmarkEnd w:id="120"/>
-      <w:r>
-        <w:t xml:space="preserve">Base R plot</w:t>
-      </w:r>
-    </w:p>
-    <w:p>
-      <w:r>
-        <w:drawing>
-          <wp:inline>
-            <wp:extent cx="5440680" cy="5440680"/>
-            <wp:effectExtent b="0" l="0" r="0" t="0"/>
-            <wp:docPr descr="" id="1" name="Picture"/>
-            <a:graphic>
-              <a:graphicData uri="http://schemas.openxmlformats.org/drawingml/2006/picture">
-                <pic:pic>
-                  <pic:nvPicPr>
-                    <pic:cNvPr descr="./plots/graphs-38.png" id="0" name="Picture"/>
-                    <pic:cNvPicPr>
-                      <a:picLocks noChangeArrowheads="1" noChangeAspect="1"/>
-                    </pic:cNvPicPr>
-                  </pic:nvPicPr>
-                  <pic:blipFill>
-                    <a:blip r:embed="rId121"/>
-                    <a:stretch>
-                      <a:fillRect/>
-                    </a:stretch>
-                  </pic:blipFill>
-                  <pic:spPr bwMode="auto">
-                    <a:xfrm>
-                      <a:off x="0" y="0"/>
-                      <a:ext cx="5440680" cy="5440680"/>
-                    </a:xfrm>
-                    <a:prstGeom prst="rect">
-                      <a:avLst/>
-                    </a:prstGeom>
-                    <a:noFill/>
-                    <a:ln w="9525">
-                      <a:noFill/>
-                      <a:headEnd/>
-                      <a:tailEnd/>
-                    </a:ln>
-                  </pic:spPr>
-                </pic:pic>
-              </a:graphicData>
-            </a:graphic>
-          </wp:inline>
-        </w:drawing>
-      </w:r>
-    </w:p>
-    <w:p>
-      <w:pPr>
-        <w:pStyle w:val="Heading3"/>
-      </w:pPr>
-      <w:bookmarkStart w:id="122" w:name="lattice-13"/>
-      <w:bookmarkEnd w:id="122"/>
-      <w:r>
-        <w:t xml:space="preserve">lattice</w:t>
-      </w:r>
-    </w:p>
-    <w:p>
-      <w:r>
-        <w:drawing>
-          <wp:inline>
-            <wp:extent cx="5440680" cy="5440680"/>
-            <wp:effectExtent b="0" l="0" r="0" t="0"/>
-            <wp:docPr descr="" id="1" name="Picture"/>
-            <a:graphic>
-              <a:graphicData uri="http://schemas.openxmlformats.org/drawingml/2006/picture">
-                <pic:pic>
-                  <pic:nvPicPr>
-                    <pic:cNvPr descr="./plots/graphs-39.png" id="0" name="Picture"/>
-                    <pic:cNvPicPr>
-                      <a:picLocks noChangeArrowheads="1" noChangeAspect="1"/>
-                    </pic:cNvPicPr>
-                  </pic:nvPicPr>
-                  <pic:blipFill>
-                    <a:blip r:embed="rId123"/>
-                    <a:stretch>
-                      <a:fillRect/>
-                    </a:stretch>
-                  </pic:blipFill>
-                  <pic:spPr bwMode="auto">
-                    <a:xfrm>
-                      <a:off x="0" y="0"/>
-                      <a:ext cx="5440680" cy="5440680"/>
-                    </a:xfrm>
-                    <a:prstGeom prst="rect">
-                      <a:avLst/>
-                    </a:prstGeom>
-                    <a:noFill/>
-                    <a:ln w="9525">
-                      <a:noFill/>
-                      <a:headEnd/>
-                      <a:tailEnd/>
-                    </a:ln>
-                  </pic:spPr>
-                </pic:pic>
-              </a:graphicData>
-            </a:graphic>
-          </wp:inline>
-        </w:drawing>
-      </w:r>
-    </w:p>
-    <w:p>
-      <w:pPr>
-        <w:pStyle w:val="Heading3"/>
-      </w:pPr>
-      <w:bookmarkStart w:id="124" w:name="ggplot2-13"/>
-      <w:bookmarkEnd w:id="124"/>
-      <w:r>
-        <w:t xml:space="preserve">ggplot2</w:t>
-      </w:r>
-    </w:p>
-    <w:p>
-      <w:r>
-        <w:drawing>
-          <wp:inline>
-            <wp:extent cx="5440680" cy="5440680"/>
-            <wp:effectExtent b="0" l="0" r="0" t="0"/>
-            <wp:docPr descr="" id="1" name="Picture"/>
-            <a:graphic>
-              <a:graphicData uri="http://schemas.openxmlformats.org/drawingml/2006/picture">
-                <pic:pic>
-                  <pic:nvPicPr>
-                    <pic:cNvPr descr="./plots/graphs-40.png" id="0" name="Picture"/>
-                    <pic:cNvPicPr>
-                      <a:picLocks noChangeArrowheads="1" noChangeAspect="1"/>
-                    </pic:cNvPicPr>
-                  </pic:nvPicPr>
-                  <pic:blipFill>
-                    <a:blip r:embed="rId125"/>
-                    <a:stretch>
-                      <a:fillRect/>
-                    </a:stretch>
-                  </pic:blipFill>
-                  <pic:spPr bwMode="auto">
-                    <a:xfrm>
-                      <a:off x="0" y="0"/>
-                      <a:ext cx="5440680" cy="5440680"/>
-                    </a:xfrm>
-                    <a:prstGeom prst="rect">
-                      <a:avLst/>
-                    </a:prstGeom>
-                    <a:noFill/>
-                    <a:ln w="9525">
-                      <a:noFill/>
-                      <a:headEnd/>
-                      <a:tailEnd/>
-                    </a:ln>
-                  </pic:spPr>
-                </pic:pic>
-              </a:graphicData>
-            </a:graphic>
-          </wp:inline>
-        </w:drawing>
-      </w:r>
-    </w:p>
     <w:sectPr/>
   </w:body>
 </w:document>
@@ -3349,6 +3426,20 @@
 
 <file path=word/footnotes.xml><?xml version="1.0" encoding="utf-8"?>
 <w:footnotes xmlns:w="http://schemas.openxmlformats.org/wordprocessingml/2006/main" xmlns:m="http://schemas.openxmlformats.org/officeDocument/2006/math" xmlns:r="http://schemas.openxmlformats.org/officeDocument/2006/relationships" xmlns:o="urn:schemas-microsoft-com:office:office" xmlns:v="urn:schemas-microsoft-com:vml" xmlns:w10="urn:schemas-microsoft-com:office:word" xmlns:a="http://schemas.openxmlformats.org/drawingml/2006/main" xmlns:pic="http://schemas.openxmlformats.org/drawingml/2006/picture" xmlns:wp="http://schemas.openxmlformats.org/drawingml/2006/wordprocessingDrawing">
+  <w:footnote w:type="continuationSeparator" w:id="0">
+    <w:p>
+      <w:r>
+        <w:continuationSeparator/>
+      </w:r>
+    </w:p>
+  </w:footnote>
+  <w:footnote w:type="separator" w:id="-1">
+    <w:p>
+      <w:r>
+        <w:separator/>
+      </w:r>
+    </w:p>
+  </w:footnote>
   <w:footnote w:id="27">
     <w:p>
       <w:pPr>
@@ -3356,9 +3447,12 @@
       </w:pPr>
       <w:r>
         <w:rPr>
-          <w:rStyle w:val="FootnoteRef"/>
+          <w:rStyle w:val="FootnoteReference"/>
         </w:rPr>
         <w:footnoteRef/>
+      </w:r>
+      <w:r>
+        <w:t xml:space="preserve"> </w:t>
       </w:r>
       <w:r>
         <w:t xml:space="preserve">Applying default formatting to image is somehow compromised (the result could differ from what you specified in</w:t>
@@ -3438,9 +3532,12 @@
       </w:pPr>
       <w:r>
         <w:rPr>
-          <w:rStyle w:val="FootnoteRef"/>
+          <w:rStyle w:val="FootnoteReference"/>
         </w:rPr>
         <w:footnoteRef/>
+      </w:r>
+      <w:r>
+        <w:t xml:space="preserve"> </w:t>
       </w:r>
       <w:r>
         <w:t xml:space="preserve">Applying default formatting to image is somehow compromised (the result could differ from what you specified in</w:t>
@@ -3520,9 +3617,12 @@
       </w:pPr>
       <w:r>
         <w:rPr>
-          <w:rStyle w:val="FootnoteRef"/>
+          <w:rStyle w:val="FootnoteReference"/>
         </w:rPr>
         <w:footnoteRef/>
+      </w:r>
+      <w:r>
+        <w:t xml:space="preserve"> </w:t>
       </w:r>
       <w:r>
         <w:t xml:space="preserve">Applying default formatting to image is somehow compromised (the result could differ from what you specified in</w:t>
@@ -3602,11 +3702,14 @@
       </w:pPr>
       <w:r>
         <w:rPr>
-          <w:rStyle w:val="FootnoteRef"/>
+          <w:rStyle w:val="FootnoteReference"/>
         </w:rPr>
         <w:footnoteRef/>
       </w:r>
       <w:r>
+        <w:t xml:space="preserve"> </w:t>
+      </w:r>
+      <w:r>
         <w:t xml:space="preserve">Applying default formatting to image is somehow compromised (the result could differ from what you specified in</w:t>
       </w:r>
       <w:r>
@@ -3677,85 +3780,60 @@
       </w:r>
     </w:p>
   </w:footnote>
-  <w:footnote w:id="71">
+  <w:footnote w:id="70">
     <w:p>
       <w:pPr>
         <w:pStyle w:val="FootnoteText"/>
       </w:pPr>
       <w:r>
         <w:rPr>
-          <w:rStyle w:val="FootnoteRef"/>
+          <w:rStyle w:val="FootnoteReference"/>
         </w:rPr>
         <w:footnoteRef/>
       </w:r>
       <w:r>
-        <w:t xml:space="preserve">Applying default formatting to image is somehow compromised (the result could differ from what you specified in</w:t>
-      </w:r>
-      <w:r>
-        <w:t xml:space="preserve"> </w:t>
-      </w:r>
-      <w:r>
-        <w:rPr>
-          <w:rStyle w:val="VerbatimChar"/>
-        </w:rPr>
-        <w:t xml:space="preserve">panderOptions</w:t>
-      </w:r>
-      <w:r>
-        <w:t xml:space="preserve">). Hints: printing</w:t>
-      </w:r>
-      <w:r>
-        <w:t xml:space="preserve"> </w:t>
-      </w:r>
-      <w:r>
-        <w:rPr>
-          <w:rStyle w:val="VerbatimChar"/>
-        </w:rPr>
-        <w:t xml:space="preserve">lattice</w:t>
-      </w:r>
-      <w:r>
-        <w:t xml:space="preserve">/</w:t>
-      </w:r>
-      <w:r>
-        <w:rPr>
-          <w:rStyle w:val="VerbatimChar"/>
-        </w:rPr>
-        <w:t xml:space="preserve">ggplot2</w:t>
-      </w:r>
-      <w:r>
-        <w:t xml:space="preserve"> </w:t>
-      </w:r>
-      <w:r>
-        <w:t xml:space="preserve">is not needed and tweaking</w:t>
-      </w:r>
-      <w:r>
-        <w:t xml:space="preserve"> </w:t>
-      </w:r>
-      <w:r>
-        <w:rPr>
-          <w:rStyle w:val="VerbatimChar"/>
-        </w:rPr>
-        <w:t xml:space="preserve">base</w:t>
-      </w:r>
-      <w:r>
-        <w:t xml:space="preserve"> </w:t>
-      </w:r>
-      <w:r>
-        <w:t xml:space="preserve">plots with</w:t>
-      </w:r>
-      <w:r>
-        <w:t xml:space="preserve"> </w:t>
-      </w:r>
-      <w:r>
-        <w:rPr>
-          <w:rStyle w:val="VerbatimChar"/>
-        </w:rPr>
-        <w:t xml:space="preserve">par</w:t>
-      </w:r>
-      <w:r>
-        <w:t xml:space="preserve"> </w:t>
-      </w:r>
-      <w:r>
-        <w:t xml:space="preserve">might have some side-effects!</w:t>
+        <w:t xml:space="preserve"> </w:t>
+      </w:r>
+      <w:r>
+        <w:t xml:space="preserve">:1:1: unexpected '/' 1: / ^</w:t>
+      </w:r>
+    </w:p>
+  </w:footnote>
+  <w:footnote w:id="94">
+    <w:p>
+      <w:pPr>
+        <w:pStyle w:val="FootnoteText"/>
+      </w:pPr>
+      <w:r>
+        <w:rPr>
+          <w:rStyle w:val="FootnoteReference"/>
+        </w:rPr>
+        <w:footnoteRef/>
+      </w:r>
+      <w:r>
+        <w:t xml:space="preserve"> </w:t>
+      </w:r>
+      <w:r>
+        <w:t xml:space="preserve">:1:1: unexpected '/' 1: / ^</w:t>
+      </w:r>
+    </w:p>
+  </w:footnote>
+  <w:footnote w:id="120">
+    <w:p>
+      <w:pPr>
+        <w:pStyle w:val="FootnoteText"/>
+      </w:pPr>
+      <w:r>
+        <w:rPr>
+          <w:rStyle w:val="FootnoteReference"/>
+        </w:rPr>
+        <w:footnoteRef/>
+      </w:r>
+      <w:r>
+        <w:t xml:space="preserve"> </w:t>
+      </w:r>
+      <w:r>
+        <w:t xml:space="preserve">:1:1: unexpected '/' 1: / ^</w:t>
       </w:r>
     </w:p>
   </w:footnote>
@@ -3846,7 +3924,7 @@
     </w:lvl>
   </w:abstractNum>
   <w:abstractNum w:abstractNumId="990">
-    <w:nsid w:val="2bd936ba"/>
+    <w:nsid w:val="a21326c2"/>
     <w:multiLevelType w:val="multilevel"/>
     <w:lvl w:ilvl="0">
       <w:numFmt w:val="bullet"/>
@@ -3927,7 +4005,7 @@
     </w:lvl>
   </w:abstractNum>
   <w:abstractNum w:abstractNumId="991">
-    <w:nsid w:val="3ad4ccbe"/>
+    <w:nsid w:val="355f5daf"/>
     <w:multiLevelType w:val="multilevel"/>
     <w:lvl w:ilvl="0">
       <w:numFmt w:val="bullet"/>
@@ -4040,13 +4118,25 @@
   <w:style w:type="paragraph" w:default="1" w:styleId="Normal">
     <w:name w:val="Normal"/>
     <w:qFormat/>
+  </w:style>
+  <w:style w:type="paragraph" w:styleId="BodyText">
+    <w:name w:val="Body Text"/>
+    <w:basedOn w:val="Normal"/>
+    <w:link w:val="BodyTextChar"/>
     <w:pPr>
       <w:spacing w:before="180" w:after="180"/>
     </w:pPr>
-  </w:style>
-  <w:style w:type="paragraph" w:styleId="Compact">
+    <w:qFormat/>
+  </w:style>
+  <w:style w:type="paragraph" w:customStyle="1" w:styleId="FirstParagraph">
+    <w:name w:val="First Paragraph"/>
+    <w:basedOn w:val="BodyText"/>
+    <w:next w:val="BodyText"/>
+    <w:qFormat/>
+  </w:style>
+  <w:style w:type="paragraph" w:customStyle="1" w:styleId="Compact">
     <w:name w:val="Compact"/>
-    <w:basedOn w:val="Normal"/>
+    <w:basedOn w:val="BodyText"/>
     <w:qFormat/>
     <w:pPr>
       <w:spacing w:before="36" w:after="36"/>
@@ -4055,7 +4145,7 @@
   <w:style w:type="paragraph" w:styleId="Title">
     <w:name w:val="Title"/>
     <w:basedOn w:val="Normal"/>
-    <w:next w:val="Normal"/>
+    <w:next w:val="BodyText"/>
     <w:qFormat/>
     <w:pPr>
       <w:keepNext/>
@@ -4075,7 +4165,7 @@
   <w:style w:type="paragraph" w:styleId="Subtitle">
     <w:name w:val="Subtitle"/>
     <w:basedOn w:val="Title"/>
-    <w:next w:val="Normal"/>
+    <w:next w:val="BodyText"/>
     <w:qFormat/>
     <w:pPr>
       <w:keepNext/>
@@ -4088,9 +4178,9 @@
       <w:szCs w:val="30"/>
     </w:rPr>
   </w:style>
-  <w:style w:type="paragraph" w:styleId="Author">
+  <w:style w:type="paragraph" w:customStyle="1" w:styleId="Author">
     <w:name w:val="Author"/>
-    <w:next w:val="Normal"/>
+    <w:next w:val="BodyText"/>
     <w:qFormat/>
     <w:pPr>
       <w:keepNext/>
@@ -4100,7 +4190,7 @@
   </w:style>
   <w:style w:type="paragraph" w:styleId="Date">
     <w:name w:val="Date"/>
-    <w:next w:val="Normal"/>
+    <w:next w:val="BodyText"/>
     <w:qFormat/>
     <w:pPr>
       <w:keepNext/>
@@ -4108,10 +4198,10 @@
       <w:jc w:val="center"/>
     </w:pPr>
   </w:style>
-  <w:style w:type="paragraph" w:styleId="Abstract">
+  <w:style w:type="paragraph" w:customStyle="1" w:styleId="Abstract">
     <w:name w:val="Abstract"/>
     <w:basedOn w:val="Normal"/>
-    <w:next w:val="Normal"/>
+    <w:next w:val="BodyText"/>
     <w:qFormat/>
     <w:pPr>
       <w:keepNext/>
@@ -4134,7 +4224,7 @@
   <w:style w:type="paragraph" w:styleId="Heading1">
     <w:name w:val="Heading 1"/>
     <w:basedOn w:val="Normal"/>
-    <w:next w:val="Normal"/>
+    <w:next w:val="BodyText"/>
     <w:uiPriority w:val="9"/>
     <w:qFormat/>
     <w:pPr>
@@ -4155,7 +4245,7 @@
   <w:style w:type="paragraph" w:styleId="Heading2">
     <w:name w:val="Heading 2"/>
     <w:basedOn w:val="Normal"/>
-    <w:next w:val="Normal"/>
+    <w:next w:val="BodyText"/>
     <w:uiPriority w:val="9"/>
     <w:unhideWhenUsed/>
     <w:qFormat/>
@@ -4177,7 +4267,7 @@
   <w:style w:type="paragraph" w:styleId="Heading3">
     <w:name w:val="Heading 3"/>
     <w:basedOn w:val="Normal"/>
-    <w:next w:val="Normal"/>
+    <w:next w:val="BodyText"/>
     <w:uiPriority w:val="9"/>
     <w:unhideWhenUsed/>
     <w:qFormat/>
@@ -4185,7 +4275,7 @@
       <w:keepNext/>
       <w:keepLines/>
       <w:spacing w:before="200" w:after="0"/>
-      <w:outlineLvl w:val="1"/>
+      <w:outlineLvl w:val="2"/>
     </w:pPr>
     <w:rPr>
       <w:rFonts w:asciiTheme="majorHAnsi" w:eastAsiaTheme="majorEastAsia" w:hAnsiTheme="majorHAnsi" w:cstheme="majorBidi"/>
@@ -4199,7 +4289,7 @@
   <w:style w:type="paragraph" w:styleId="Heading4">
     <w:name w:val="Heading 4"/>
     <w:basedOn w:val="Normal"/>
-    <w:next w:val="Normal"/>
+    <w:next w:val="BodyText"/>
     <w:uiPriority w:val="9"/>
     <w:unhideWhenUsed/>
     <w:qFormat/>
@@ -4207,7 +4297,7 @@
       <w:keepNext/>
       <w:keepLines/>
       <w:spacing w:before="200" w:after="0"/>
-      <w:outlineLvl w:val="1"/>
+      <w:outlineLvl w:val="3"/>
     </w:pPr>
     <w:rPr>
       <w:rFonts w:asciiTheme="majorHAnsi" w:eastAsiaTheme="majorEastAsia" w:hAnsiTheme="majorHAnsi" w:cstheme="majorBidi"/>
@@ -4221,7 +4311,7 @@
   <w:style w:type="paragraph" w:styleId="Heading5">
     <w:name w:val="Heading 5"/>
     <w:basedOn w:val="Normal"/>
-    <w:next w:val="Normal"/>
+    <w:next w:val="BodyText"/>
     <w:uiPriority w:val="9"/>
     <w:unhideWhenUsed/>
     <w:qFormat/>
@@ -4229,7 +4319,7 @@
       <w:keepNext/>
       <w:keepLines/>
       <w:spacing w:before="200" w:after="0"/>
-      <w:outlineLvl w:val="1"/>
+      <w:outlineLvl w:val="4"/>
     </w:pPr>
     <w:rPr>
       <w:rFonts w:asciiTheme="majorHAnsi" w:eastAsiaTheme="majorEastAsia" w:hAnsiTheme="majorHAnsi" w:cstheme="majorBidi"/>
@@ -4240,15 +4330,36 @@
       <w:szCs w:val="24"/>
     </w:rPr>
   </w:style>
-  <w:style w:type="paragraph" w:styleId="BlockQuote">
-    <w:name w:val="Block Quote"/>
+  <w:style w:type="paragraph" w:styleId="Heading6">
+    <w:name w:val="Heading 6"/>
     <w:basedOn w:val="Normal"/>
-    <w:next w:val="Normal"/>
+    <w:next w:val="BodyText"/>
+    <w:uiPriority w:val="9"/>
+    <w:unhideWhenUsed/>
+    <w:qFormat/>
+    <w:pPr>
+      <w:keepNext/>
+      <w:keepLines/>
+      <w:spacing w:before="200" w:after="0"/>
+      <w:outlineLvl w:val="5"/>
+    </w:pPr>
+    <w:rPr>
+      <w:rFonts w:asciiTheme="majorHAnsi" w:eastAsiaTheme="majorEastAsia" w:hAnsiTheme="majorHAnsi" w:cstheme="majorBidi"/>
+      <w:color w:val="4F81BD" w:themeColor="accent1"/>
+      <w:sz w:val="24"/>
+      <w:szCs w:val="24"/>
+    </w:rPr>
+  </w:style>
+  <w:style w:type="paragraph" w:styleId="BlockText">
+    <w:name w:val="Block Text"/>
+    <w:basedOn w:val="BodyText"/>
+    <w:next w:val="BodyText"/>
     <w:uiPriority w:val="9"/>
     <w:unhideWhenUsed/>
     <w:qFormat/>
     <w:pPr>
       <w:spacing w:before="100" w:after="100"/>
+      <w:ind w:firstLine="0"/>
     </w:pPr>
     <w:rPr>
       <w:rFonts w:asciiTheme="majorHAnsi" w:eastAsiaTheme="majorEastAsia" w:hAnsiTheme="majorHAnsi" w:cstheme="majorBidi"/>
@@ -4285,7 +4396,7 @@
       </w:tblCellMar>
     </w:tblPr>
   </w:style>
-  <w:style w:type="paragraph" w:styleId="DefinitionTerm">
+  <w:style w:type="paragraph" w:customStyle="1" w:styleId="DefinitionTerm">
     <w:name w:val="Definition Term"/>
     <w:basedOn w:val="Normal"/>
     <w:next w:val="Definition"/>
@@ -4298,20 +4409,12 @@
       <w:b/>
     </w:rPr>
   </w:style>
-  <w:style w:type="paragraph" w:styleId="Definition">
+  <w:style w:type="paragraph" w:customStyle="1" w:styleId="Definition">
     <w:name w:val="Definition"/>
     <w:basedOn w:val="Normal"/>
   </w:style>
-  <w:style w:type="paragraph" w:styleId="BodyText">
-    <w:name w:val="Body Text"/>
-    <w:basedOn w:val="Normal"/>
-    <w:link w:val="BodyTextChar"/>
-    <w:pPr>
-      <w:spacing w:after="120"/>
-    </w:pPr>
-  </w:style>
-  <w:style w:type="paragraph" w:styleId="TableCaption">
-    <w:name w:val="Table Caption"/>
+  <w:style w:type="paragraph" w:styleId="Caption">
+    <w:name w:val="Caption"/>
     <w:basedOn w:val="Normal"/>
     <w:link w:val="BodyTextChar"/>
     <w:pPr>
@@ -4321,16 +4424,27 @@
       <w:i/>
     </w:rPr>
   </w:style>
-  <w:style w:type="paragraph" w:styleId="ImageCaption">
+  <w:style w:type="paragraph" w:customStyle="1" w:styleId="TableCaption">
+    <w:name w:val="Table Caption"/>
+    <w:basedOn w:val="Caption"/>
+    <w:pPr>
+      <w:keepNext/>
+    </w:pPr>
+  </w:style>
+  <w:style w:type="paragraph" w:customStyle="1" w:styleId="ImageCaption">
     <w:name w:val="Image Caption"/>
+    <w:basedOn w:val="Caption"/>
+  </w:style>
+  <w:style w:type="paragraph" w:customStyle="1" w:styleId="Figure">
+    <w:name w:val="Figure"/>
     <w:basedOn w:val="Normal"/>
-    <w:link w:val="BodyTextChar"/>
+  </w:style>
+  <w:style w:type="paragraph" w:customStyle="1" w:styleId="FigureWithCaption">
+    <w:name w:val="Figure with Caption"/>
+    <w:basedOn w:val="Figure"/>
     <w:pPr>
-      <w:spacing w:before="0" w:after="120"/>
+      <w:keepNext/>
     </w:pPr>
-    <w:rPr>
-      <w:i/>
-    </w:rPr>
   </w:style>
   <w:style w:type="character" w:customStyle="1" w:styleId="BodyTextChar">
     <w:name w:val="Body Text Char"/>
@@ -4345,18 +4459,36 @@
       <w:sz w:val="22"/>
     </w:rPr>
   </w:style>
-  <w:style w:type="character" w:customStyle="1" w:styleId="FootnoteRef">
-    <w:name w:val="Footnote Ref"/>
+  <w:style w:type="character" w:styleId="FootnoteReference">
+    <w:name w:val="Footnote Reference"/>
     <w:basedOn w:val="BodyTextChar"/>
     <w:rPr>
       <w:vertAlign w:val="superscript"/>
     </w:rPr>
   </w:style>
-  <w:style w:type="character" w:customStyle="1" w:styleId="Link">
-    <w:name w:val="Link"/>
+  <w:style w:type="character" w:styleId="Hyperlink">
+    <w:name w:val="Hyperlink"/>
     <w:basedOn w:val="BodyTextChar"/>
     <w:rPr>
       <w:color w:val="4F81BD" w:themeColor="accent1"/>
+    </w:rPr>
+  </w:style>
+  <w:style w:type="paragraph" w:styleId="TOCHeading">
+    <w:name w:val="TOC Heading"/>
+    <w:basedOn w:val="Heading1"/>
+    <w:next w:val="BodyText"/>
+    <w:uiPriority w:val="39"/>
+    <w:unhideWhenUsed/>
+    <w:qFormat/>
+    <w:pPr>
+      <w:spacing w:before="240" w:line="259" w:lineRule="auto"/>
+      <w:outlineLvl w:val="9"/>
+    </w:pPr>
+    <w:rPr>
+      <w:rFonts w:asciiTheme="majorHAnsi" w:eastAsiaTheme="majorEastAsia" w:hAnsiTheme="majorHAnsi" w:cstheme="majorBidi"/>
+      <w:b w:val="0"/>
+      <w:bCs w:val="0"/>
+      <w:color w:val="365F91" w:themeColor="accent1" w:themeShade="BF"/>
     </w:rPr>
   </w:style>
   <w:style w:type="paragraph" w:customStyle="1" w:styleId="SourceCode">
@@ -4365,6 +4497,7 @@
     <w:link w:val="VerbatimChar"/>
     <w:pPr>
       <w:wordWrap w:val="off"/>
+      <w:noProof/>
     </w:pPr>
   </w:style>
   <w:style w:type="character" w:customStyle="1" w:styleId="KeywordTok">
@@ -4403,6 +4536,13 @@
       <w:color w:val="40a070"/>
     </w:rPr>
   </w:style>
+  <w:style w:type="character" w:customStyle="1" w:styleId="ConstantTok">
+    <w:name w:val="ConstantTok"/>
+    <w:basedOn w:val="VerbatimChar"/>
+    <w:rPr>
+      <w:color w:val="880000"/>
+    </w:rPr>
+  </w:style>
   <w:style w:type="character" w:customStyle="1" w:styleId="CharTok">
     <w:name w:val="CharTok"/>
     <w:basedOn w:val="VerbatimChar"/>
@@ -4410,12 +4550,38 @@
       <w:color w:val="4070a0"/>
     </w:rPr>
   </w:style>
+  <w:style w:type="character" w:customStyle="1" w:styleId="SpecialCharTok">
+    <w:name w:val="SpecialCharTok"/>
+    <w:basedOn w:val="VerbatimChar"/>
+    <w:rPr>
+      <w:color w:val="4070a0"/>
+    </w:rPr>
+  </w:style>
   <w:style w:type="character" w:customStyle="1" w:styleId="StringTok">
     <w:name w:val="StringTok"/>
     <w:basedOn w:val="VerbatimChar"/>
     <w:rPr>
       <w:color w:val="4070a0"/>
     </w:rPr>
+  </w:style>
+  <w:style w:type="character" w:customStyle="1" w:styleId="VerbatimStringTok">
+    <w:name w:val="VerbatimStringTok"/>
+    <w:basedOn w:val="VerbatimChar"/>
+    <w:rPr>
+      <w:color w:val="4070a0"/>
+    </w:rPr>
+  </w:style>
+  <w:style w:type="character" w:customStyle="1" w:styleId="SpecialStringTok">
+    <w:name w:val="SpecialStringTok"/>
+    <w:basedOn w:val="VerbatimChar"/>
+    <w:rPr>
+      <w:color w:val="bb6688"/>
+    </w:rPr>
+  </w:style>
+  <w:style w:type="character" w:customStyle="1" w:styleId="ImportTok">
+    <w:name w:val="ImportTok"/>
+    <w:basedOn w:val="VerbatimChar"/>
+    <w:rPr/>
   </w:style>
   <w:style w:type="character" w:customStyle="1" w:styleId="CommentTok">
     <w:name w:val="CommentTok"/>
@@ -4425,11 +4591,113 @@
       <w:i/>
     </w:rPr>
   </w:style>
+  <w:style w:type="character" w:customStyle="1" w:styleId="DocumentationTok">
+    <w:name w:val="DocumentationTok"/>
+    <w:basedOn w:val="VerbatimChar"/>
+    <w:rPr>
+      <w:color w:val="ba2121"/>
+      <w:i/>
+    </w:rPr>
+  </w:style>
+  <w:style w:type="character" w:customStyle="1" w:styleId="AnnotationTok">
+    <w:name w:val="AnnotationTok"/>
+    <w:basedOn w:val="VerbatimChar"/>
+    <w:rPr>
+      <w:color w:val="60a0b0"/>
+      <w:b/>
+      <w:i/>
+    </w:rPr>
+  </w:style>
+  <w:style w:type="character" w:customStyle="1" w:styleId="CommentVarTok">
+    <w:name w:val="CommentVarTok"/>
+    <w:basedOn w:val="VerbatimChar"/>
+    <w:rPr>
+      <w:color w:val="60a0b0"/>
+      <w:b/>
+      <w:i/>
+    </w:rPr>
+  </w:style>
   <w:style w:type="character" w:customStyle="1" w:styleId="OtherTok">
     <w:name w:val="OtherTok"/>
     <w:basedOn w:val="VerbatimChar"/>
     <w:rPr>
       <w:color w:val="007020"/>
+    </w:rPr>
+  </w:style>
+  <w:style w:type="character" w:customStyle="1" w:styleId="FunctionTok">
+    <w:name w:val="FunctionTok"/>
+    <w:basedOn w:val="VerbatimChar"/>
+    <w:rPr>
+      <w:color w:val="06287e"/>
+    </w:rPr>
+  </w:style>
+  <w:style w:type="character" w:customStyle="1" w:styleId="VariableTok">
+    <w:name w:val="VariableTok"/>
+    <w:basedOn w:val="VerbatimChar"/>
+    <w:rPr>
+      <w:color w:val="19177c"/>
+    </w:rPr>
+  </w:style>
+  <w:style w:type="character" w:customStyle="1" w:styleId="ControlFlowTok">
+    <w:name w:val="ControlFlowTok"/>
+    <w:basedOn w:val="VerbatimChar"/>
+    <w:rPr>
+      <w:color w:val="007020"/>
+      <w:b/>
+    </w:rPr>
+  </w:style>
+  <w:style w:type="character" w:customStyle="1" w:styleId="OperatorTok">
+    <w:name w:val="OperatorTok"/>
+    <w:basedOn w:val="VerbatimChar"/>
+    <w:rPr>
+      <w:color w:val="666666"/>
+    </w:rPr>
+  </w:style>
+  <w:style w:type="character" w:customStyle="1" w:styleId="BuiltInTok">
+    <w:name w:val="BuiltInTok"/>
+    <w:basedOn w:val="VerbatimChar"/>
+    <w:rPr/>
+  </w:style>
+  <w:style w:type="character" w:customStyle="1" w:styleId="ExtensionTok">
+    <w:name w:val="ExtensionTok"/>
+    <w:basedOn w:val="VerbatimChar"/>
+    <w:rPr/>
+  </w:style>
+  <w:style w:type="character" w:customStyle="1" w:styleId="PreprocessorTok">
+    <w:name w:val="PreprocessorTok"/>
+    <w:basedOn w:val="VerbatimChar"/>
+    <w:rPr>
+      <w:color w:val="bc7a00"/>
+    </w:rPr>
+  </w:style>
+  <w:style w:type="character" w:customStyle="1" w:styleId="AttributeTok">
+    <w:name w:val="AttributeTok"/>
+    <w:basedOn w:val="VerbatimChar"/>
+    <w:rPr>
+      <w:color w:val="7d9029"/>
+    </w:rPr>
+  </w:style>
+  <w:style w:type="character" w:customStyle="1" w:styleId="RegionMarkerTok">
+    <w:name w:val="RegionMarkerTok"/>
+    <w:basedOn w:val="VerbatimChar"/>
+    <w:rPr/>
+  </w:style>
+  <w:style w:type="character" w:customStyle="1" w:styleId="InformationTok">
+    <w:name w:val="InformationTok"/>
+    <w:basedOn w:val="VerbatimChar"/>
+    <w:rPr>
+      <w:color w:val="60a0b0"/>
+      <w:b/>
+      <w:i/>
+    </w:rPr>
+  </w:style>
+  <w:style w:type="character" w:customStyle="1" w:styleId="WarningTok">
+    <w:name w:val="WarningTok"/>
+    <w:basedOn w:val="VerbatimChar"/>
+    <w:rPr>
+      <w:color w:val="60a0b0"/>
+      <w:b/>
+      <w:i/>
     </w:rPr>
   </w:style>
   <w:style w:type="character" w:customStyle="1" w:styleId="AlertTok">
@@ -4439,124 +4707,6 @@
       <w:color w:val="ff0000"/>
       <w:b/>
     </w:rPr>
-  </w:style>
-  <w:style w:type="character" w:customStyle="1" w:styleId="FunctionTok">
-    <w:name w:val="FunctionTok"/>
-    <w:basedOn w:val="VerbatimChar"/>
-    <w:rPr>
-      <w:color w:val="06287e"/>
-    </w:rPr>
-  </w:style>
-  <w:style w:type="character" w:customStyle="1" w:styleId="RegionMarkerTok">
-    <w:name w:val="RegionMarkerTok"/>
-    <w:basedOn w:val="VerbatimChar"/>
-    <w:rPr/>
-  </w:style>
-  <w:style w:type="character" w:customStyle="1" w:styleId="ErrorTok">
-    <w:name w:val="ErrorTok"/>
-    <w:basedOn w:val="VerbatimChar"/>
-    <w:rPr>
-      <w:color w:val="ff0000"/>
-      <w:b/>
-    </w:rPr>
-  </w:style>
-  <w:style w:type="character" w:customStyle="1" w:styleId="NormalTok">
-    <w:name w:val="NormalTok"/>
-    <w:basedOn w:val="VerbatimChar"/>
-    <w:rPr/>
-  </w:style>
-  <w:style w:type="paragraph" w:customStyle="1" w:styleId="SourceCode">
-    <w:name w:val="Source Code"/>
-    <w:basedOn w:val="Normal"/>
-    <w:link w:val="VerbatimChar"/>
-    <w:pPr>
-      <w:wordWrap w:val="off"/>
-    </w:pPr>
-  </w:style>
-  <w:style w:type="character" w:customStyle="1" w:styleId="KeywordTok">
-    <w:name w:val="KeywordTok"/>
-    <w:basedOn w:val="VerbatimChar"/>
-    <w:rPr>
-      <w:color w:val="007020"/>
-      <w:b/>
-    </w:rPr>
-  </w:style>
-  <w:style w:type="character" w:customStyle="1" w:styleId="DataTypeTok">
-    <w:name w:val="DataTypeTok"/>
-    <w:basedOn w:val="VerbatimChar"/>
-    <w:rPr>
-      <w:color w:val="902000"/>
-    </w:rPr>
-  </w:style>
-  <w:style w:type="character" w:customStyle="1" w:styleId="DecValTok">
-    <w:name w:val="DecValTok"/>
-    <w:basedOn w:val="VerbatimChar"/>
-    <w:rPr>
-      <w:color w:val="40a070"/>
-    </w:rPr>
-  </w:style>
-  <w:style w:type="character" w:customStyle="1" w:styleId="BaseNTok">
-    <w:name w:val="BaseNTok"/>
-    <w:basedOn w:val="VerbatimChar"/>
-    <w:rPr>
-      <w:color w:val="40a070"/>
-    </w:rPr>
-  </w:style>
-  <w:style w:type="character" w:customStyle="1" w:styleId="FloatTok">
-    <w:name w:val="FloatTok"/>
-    <w:basedOn w:val="VerbatimChar"/>
-    <w:rPr>
-      <w:color w:val="40a070"/>
-    </w:rPr>
-  </w:style>
-  <w:style w:type="character" w:customStyle="1" w:styleId="CharTok">
-    <w:name w:val="CharTok"/>
-    <w:basedOn w:val="VerbatimChar"/>
-    <w:rPr>
-      <w:color w:val="4070a0"/>
-    </w:rPr>
-  </w:style>
-  <w:style w:type="character" w:customStyle="1" w:styleId="StringTok">
-    <w:name w:val="StringTok"/>
-    <w:basedOn w:val="VerbatimChar"/>
-    <w:rPr>
-      <w:color w:val="4070a0"/>
-    </w:rPr>
-  </w:style>
-  <w:style w:type="character" w:customStyle="1" w:styleId="CommentTok">
-    <w:name w:val="CommentTok"/>
-    <w:basedOn w:val="VerbatimChar"/>
-    <w:rPr>
-      <w:color w:val="60a0b0"/>
-      <w:i/>
-    </w:rPr>
-  </w:style>
-  <w:style w:type="character" w:customStyle="1" w:styleId="OtherTok">
-    <w:name w:val="OtherTok"/>
-    <w:basedOn w:val="VerbatimChar"/>
-    <w:rPr>
-      <w:color w:val="007020"/>
-    </w:rPr>
-  </w:style>
-  <w:style w:type="character" w:customStyle="1" w:styleId="AlertTok">
-    <w:name w:val="AlertTok"/>
-    <w:basedOn w:val="VerbatimChar"/>
-    <w:rPr>
-      <w:color w:val="ff0000"/>
-      <w:b/>
-    </w:rPr>
-  </w:style>
-  <w:style w:type="character" w:customStyle="1" w:styleId="FunctionTok">
-    <w:name w:val="FunctionTok"/>
-    <w:basedOn w:val="VerbatimChar"/>
-    <w:rPr>
-      <w:color w:val="06287e"/>
-    </w:rPr>
-  </w:style>
-  <w:style w:type="character" w:customStyle="1" w:styleId="RegionMarkerTok">
-    <w:name w:val="RegionMarkerTok"/>
-    <w:basedOn w:val="VerbatimChar"/>
-    <w:rPr/>
   </w:style>
   <w:style w:type="character" w:customStyle="1" w:styleId="ErrorTok">
     <w:name w:val="ErrorTok"/>

</xml_diff>

<commit_message>
GH-Pages update by travis after 01d2c3dc8a817071b94d7c6e4ba1527306c0f40b
</commit_message>
<xml_diff>
--- a/graphs.docx
+++ b/graphs.docx
@@ -3924,7 +3924,7 @@
     </w:lvl>
   </w:abstractNum>
   <w:abstractNum w:abstractNumId="990">
-    <w:nsid w:val="a21326c2"/>
+    <w:nsid w:val="90c688b7"/>
     <w:multiLevelType w:val="multilevel"/>
     <w:lvl w:ilvl="0">
       <w:numFmt w:val="bullet"/>
@@ -4005,7 +4005,7 @@
     </w:lvl>
   </w:abstractNum>
   <w:abstractNum w:abstractNumId="991">
-    <w:nsid w:val="355f5daf"/>
+    <w:nsid w:val="44067e1a"/>
     <w:multiLevelType w:val="multilevel"/>
     <w:lvl w:ilvl="0">
       <w:numFmt w:val="bullet"/>

</xml_diff>

<commit_message>
GH-Pages update by travis after 79d7fd4cf379c112e86c8c28988026855dc1b752
</commit_message>
<xml_diff>
--- a/graphs.docx
+++ b/graphs.docx
@@ -3924,7 +3924,7 @@
     </w:lvl>
   </w:abstractNum>
   <w:abstractNum w:abstractNumId="990">
-    <w:nsid w:val="90c688b7"/>
+    <w:nsid w:val="87974b6b"/>
     <w:multiLevelType w:val="multilevel"/>
     <w:lvl w:ilvl="0">
       <w:numFmt w:val="bullet"/>
@@ -4005,7 +4005,7 @@
     </w:lvl>
   </w:abstractNum>
   <w:abstractNum w:abstractNumId="991">
-    <w:nsid w:val="44067e1a"/>
+    <w:nsid w:val="a263669f"/>
     <w:multiLevelType w:val="multilevel"/>
     <w:lvl w:ilvl="0">
       <w:numFmt w:val="bullet"/>

</xml_diff>

<commit_message>
GH-Pages update by travis after 3fc2244ca1f959b9eb605801ea48a86ee1c10a94
</commit_message>
<xml_diff>
--- a/graphs.docx
+++ b/graphs.docx
@@ -3924,7 +3924,7 @@
     </w:lvl>
   </w:abstractNum>
   <w:abstractNum w:abstractNumId="990">
-    <w:nsid w:val="87974b6b"/>
+    <w:nsid w:val="a806e069"/>
     <w:multiLevelType w:val="multilevel"/>
     <w:lvl w:ilvl="0">
       <w:numFmt w:val="bullet"/>
@@ -4005,7 +4005,7 @@
     </w:lvl>
   </w:abstractNum>
   <w:abstractNum w:abstractNumId="991">
-    <w:nsid w:val="a263669f"/>
+    <w:nsid w:val="91a5b5d2"/>
     <w:multiLevelType w:val="multilevel"/>
     <w:lvl w:ilvl="0">
       <w:numFmt w:val="bullet"/>

</xml_diff>

<commit_message>
GH-Pages update by travis after 5432a8ed379a47ffd4e11efc02931fa6176d5566
</commit_message>
<xml_diff>
--- a/graphs.docx
+++ b/graphs.docx
@@ -3924,7 +3924,7 @@
     </w:lvl>
   </w:abstractNum>
   <w:abstractNum w:abstractNumId="990">
-    <w:nsid w:val="a806e069"/>
+    <w:nsid w:val="8dc18c2a"/>
     <w:multiLevelType w:val="multilevel"/>
     <w:lvl w:ilvl="0">
       <w:numFmt w:val="bullet"/>
@@ -4005,7 +4005,7 @@
     </w:lvl>
   </w:abstractNum>
   <w:abstractNum w:abstractNumId="991">
-    <w:nsid w:val="91a5b5d2"/>
+    <w:nsid w:val="313bac7e"/>
     <w:multiLevelType w:val="multilevel"/>
     <w:lvl w:ilvl="0">
       <w:numFmt w:val="bullet"/>

</xml_diff>

<commit_message>
GH-Pages update by travis after 6acd3f562a12a9b3fc356d088b345271df17eabb
</commit_message>
<xml_diff>
--- a/graphs.docx
+++ b/graphs.docx
@@ -3924,7 +3924,7 @@
     </w:lvl>
   </w:abstractNum>
   <w:abstractNum w:abstractNumId="990">
-    <w:nsid w:val="8dc18c2a"/>
+    <w:nsid w:val="27191fd8"/>
     <w:multiLevelType w:val="multilevel"/>
     <w:lvl w:ilvl="0">
       <w:numFmt w:val="bullet"/>
@@ -4005,7 +4005,7 @@
     </w:lvl>
   </w:abstractNum>
   <w:abstractNum w:abstractNumId="991">
-    <w:nsid w:val="313bac7e"/>
+    <w:nsid w:val="246ee6bc"/>
     <w:multiLevelType w:val="multilevel"/>
     <w:lvl w:ilvl="0">
       <w:numFmt w:val="bullet"/>

</xml_diff>